<commit_message>
添加 lib docX, 导出word功能
</commit_message>
<xml_diff>
--- a/DCTS/Templates/hotel-detail.docx
+++ b/DCTS/Templates/hotel-detail.docx
@@ -1,6 +1,6 @@
 
 <file path=word/document.xml><?xml version="1.0" encoding="utf-8"?>
-<w:document xmlns:wpc="http://schemas.microsoft.com/office/word/2010/wordprocessingCanvas" xmlns:mc="http://schemas.openxmlformats.org/markup-compatibility/2006" xmlns:o="urn:schemas-microsoft-com:office:office" xmlns:r="http://schemas.openxmlformats.org/officeDocument/2006/relationships" xmlns:m="http://schemas.openxmlformats.org/officeDocument/2006/math" xmlns:v="urn:schemas-microsoft-com:vml" xmlns:wp14="http://schemas.microsoft.com/office/word/2010/wordprocessingDrawing" xmlns:wp="http://schemas.openxmlformats.org/drawingml/2006/wordprocessingDrawing" xmlns:w10="urn:schemas-microsoft-com:office:word" xmlns:w="http://schemas.openxmlformats.org/wordprocessingml/2006/main" xmlns:w14="http://schemas.microsoft.com/office/word/2010/wordml" xmlns:wpg="http://schemas.microsoft.com/office/word/2010/wordprocessingGroup" xmlns:wpi="http://schemas.microsoft.com/office/word/2010/wordprocessingInk" xmlns:wne="http://schemas.microsoft.com/office/word/2006/wordml" xmlns:wps="http://schemas.microsoft.com/office/word/2010/wordprocessingShape" mc:Ignorable="w14 wp14">
+<w:document xmlns:ve="http://schemas.openxmlformats.org/markup-compatibility/2006" xmlns:o="urn:schemas-microsoft-com:office:office" xmlns:r="http://schemas.openxmlformats.org/officeDocument/2006/relationships" xmlns:m="http://schemas.openxmlformats.org/officeDocument/2006/math" xmlns:v="urn:schemas-microsoft-com:vml" xmlns:wp="http://schemas.openxmlformats.org/drawingml/2006/wordprocessingDrawing" xmlns:w10="urn:schemas-microsoft-com:office:word" xmlns:w="http://schemas.openxmlformats.org/wordprocessingml/2006/main" xmlns:wne="http://schemas.microsoft.com/office/word/2006/wordml">
   <w:body>
     <w:p>
       <w:pPr>
@@ -23,7 +23,7 @@
           <w:insideH w:val="none" w:sz="0" w:space="0" w:color="auto"/>
           <w:insideV w:val="none" w:sz="0" w:space="0" w:color="auto"/>
         </w:tblBorders>
-        <w:tblLook w:val="04A0" w:firstRow="1" w:lastRow="0" w:firstColumn="1" w:lastColumn="0" w:noHBand="0" w:noVBand="1"/>
+        <w:tblLook w:val="04A0"/>
       </w:tblPr>
       <w:tblGrid>
         <w:gridCol w:w="1384"/>
@@ -48,7 +48,7 @@
                 <w:szCs w:val="21"/>
               </w:rPr>
               <w:drawing>
-                <wp:inline distT="0" distB="0" distL="0" distR="0" wp14:anchorId="1D99ADAD" wp14:editId="2BA882D7">
+                <wp:inline distT="0" distB="0" distL="0" distR="0">
                   <wp:extent cx="552450" cy="476214"/>
                   <wp:effectExtent l="0" t="0" r="0" b="635"/>
                   <wp:docPr id="26" name="图片 26"/>
@@ -63,10 +63,10 @@
                           <pic:cNvPicPr/>
                         </pic:nvPicPr>
                         <pic:blipFill>
-                          <a:blip r:embed="rId8">
+                          <a:blip r:embed="rId7">
                             <a:extLst>
                               <a:ext uri="{28A0092B-C50C-407E-A947-70E740481C1C}">
-                                <a14:useLocalDpi xmlns:a14="http://schemas.microsoft.com/office/drawing/2010/main" val="0"/>
+                                <a14:useLocalDpi xmlns:a14="http://schemas.microsoft.com/office/drawing/2010/main" xmlns:wps="http://schemas.microsoft.com/office/word/2010/wordprocessingShape" xmlns:wpi="http://schemas.microsoft.com/office/word/2010/wordprocessingInk" xmlns:wpg="http://schemas.microsoft.com/office/word/2010/wordprocessingGroup" xmlns:w14="http://schemas.microsoft.com/office/word/2010/wordml" xmlns:w="http://schemas.openxmlformats.org/wordprocessingml/2006/main" xmlns:w10="urn:schemas-microsoft-com:office:word" xmlns:wp14="http://schemas.microsoft.com/office/word/2010/wordprocessingDrawing" xmlns:v="urn:schemas-microsoft-com:vml" xmlns:o="urn:schemas-microsoft-com:office:office" xmlns:mc="http://schemas.openxmlformats.org/markup-compatibility/2006" xmlns:wpc="http://schemas.microsoft.com/office/word/2010/wordprocessingCanvas" xmlns="" val="0"/>
                               </a:ext>
                             </a:extLst>
                           </a:blip>
@@ -135,7 +135,47 @@
                 <w:sz w:val="32"/>
                 <w:szCs w:val="32"/>
               </w:rPr>
-              <w:t>C-Hotels Club</w:t>
+              <w:t>%</w:t>
+            </w:r>
+            <w:r>
+              <w:rPr>
+                <w:rFonts w:ascii="方正卡通简体" w:eastAsia="方正卡通简体" w:hAnsi="微软雅黑" w:hint="eastAsia"/>
+                <w:sz w:val="32"/>
+                <w:szCs w:val="32"/>
+              </w:rPr>
+              <w:t>l</w:t>
+            </w:r>
+            <w:r>
+              <w:rPr>
+                <w:rFonts w:ascii="方正卡通简体" w:eastAsia="方正卡通简体" w:hAnsi="微软雅黑" w:hint="eastAsia"/>
+                <w:sz w:val="32"/>
+                <w:szCs w:val="32"/>
+              </w:rPr>
+              <w:t>ocal</w:t>
+            </w:r>
+            <w:r>
+              <w:rPr>
+                <w:rFonts w:ascii="方正卡通简体" w:eastAsia="方正卡通简体" w:hAnsi="微软雅黑" w:hint="eastAsia"/>
+                <w:sz w:val="32"/>
+                <w:szCs w:val="32"/>
+              </w:rPr>
+              <w:t>_t</w:t>
+            </w:r>
+            <w:r>
+              <w:rPr>
+                <w:rFonts w:ascii="方正卡通简体" w:eastAsia="方正卡通简体" w:hAnsi="微软雅黑" w:hint="eastAsia"/>
+                <w:sz w:val="32"/>
+                <w:szCs w:val="32"/>
+              </w:rPr>
+              <w:t>itle</w:t>
+            </w:r>
+            <w:r>
+              <w:rPr>
+                <w:rFonts w:ascii="方正卡通简体" w:eastAsia="方正卡通简体" w:hAnsi="微软雅黑" w:hint="eastAsia"/>
+                <w:sz w:val="32"/>
+                <w:szCs w:val="32"/>
+              </w:rPr>
+              <w:t>%</w:t>
             </w:r>
           </w:p>
           <w:p>
@@ -152,7 +192,7 @@
                 <w:sz w:val="32"/>
                 <w:szCs w:val="32"/>
               </w:rPr>
-              <w:t>C-</w:t>
+              <w:t>%</w:t>
             </w:r>
             <w:r>
               <w:rPr>
@@ -160,7 +200,23 @@
                 <w:sz w:val="32"/>
                 <w:szCs w:val="32"/>
               </w:rPr>
-              <w:t>酒店俱乐部</w:t>
+              <w:t>t</w:t>
+            </w:r>
+            <w:r>
+              <w:rPr>
+                <w:rFonts w:ascii="方正卡通简体" w:eastAsia="方正卡通简体" w:hAnsi="微软雅黑" w:hint="eastAsia"/>
+                <w:sz w:val="32"/>
+                <w:szCs w:val="32"/>
+              </w:rPr>
+              <w:t>itle</w:t>
+            </w:r>
+            <w:r>
+              <w:rPr>
+                <w:rFonts w:ascii="方正卡通简体" w:eastAsia="方正卡通简体" w:hAnsi="微软雅黑" w:hint="eastAsia"/>
+                <w:sz w:val="32"/>
+                <w:szCs w:val="32"/>
+              </w:rPr>
+              <w:t>%</w:t>
             </w:r>
           </w:p>
           <w:p>
@@ -188,7 +244,7 @@
                 <w:szCs w:val="36"/>
               </w:rPr>
               <w:drawing>
-                <wp:inline distT="0" distB="0" distL="0" distR="0" wp14:anchorId="7AB04666" wp14:editId="57899E28">
+                <wp:inline distT="0" distB="0" distL="0" distR="0">
                   <wp:extent cx="5850890" cy="2918460"/>
                   <wp:effectExtent l="0" t="0" r="0" b="0"/>
                   <wp:docPr id="29" name="图片 29"/>
@@ -203,10 +259,10 @@
                           <pic:cNvPicPr/>
                         </pic:nvPicPr>
                         <pic:blipFill>
-                          <a:blip r:embed="rId9">
+                          <a:blip r:embed="rId8">
                             <a:extLst>
                               <a:ext uri="{28A0092B-C50C-407E-A947-70E740481C1C}">
-                                <a14:useLocalDpi xmlns:a14="http://schemas.microsoft.com/office/drawing/2010/main" val="0"/>
+                                <a14:useLocalDpi xmlns:a14="http://schemas.microsoft.com/office/drawing/2010/main" xmlns:wps="http://schemas.microsoft.com/office/word/2010/wordprocessingShape" xmlns:wpi="http://schemas.microsoft.com/office/word/2010/wordprocessingInk" xmlns:wpg="http://schemas.microsoft.com/office/word/2010/wordprocessingGroup" xmlns:w14="http://schemas.microsoft.com/office/word/2010/wordml" xmlns:w="http://schemas.openxmlformats.org/wordprocessingml/2006/main" xmlns:w10="urn:schemas-microsoft-com:office:word" xmlns:wp14="http://schemas.microsoft.com/office/word/2010/wordprocessingDrawing" xmlns:v="urn:schemas-microsoft-com:vml" xmlns:o="urn:schemas-microsoft-com:office:office" xmlns:mc="http://schemas.openxmlformats.org/markup-compatibility/2006" xmlns:wpc="http://schemas.microsoft.com/office/word/2010/wordprocessingCanvas" xmlns="" val="0"/>
                               </a:ext>
                             </a:extLst>
                           </a:blip>
@@ -254,7 +310,7 @@
           <w:insideH w:val="dotted" w:sz="4" w:space="0" w:color="1F497D" w:themeColor="text2"/>
           <w:insideV w:val="dotted" w:sz="4" w:space="0" w:color="1F497D" w:themeColor="text2"/>
         </w:tblBorders>
-        <w:tblLook w:val="04A0" w:firstRow="1" w:lastRow="0" w:firstColumn="1" w:lastColumn="0" w:noHBand="0" w:noVBand="1"/>
+        <w:tblLook w:val="04A0"/>
       </w:tblPr>
       <w:tblGrid>
         <w:gridCol w:w="1497"/>
@@ -326,7 +382,6 @@
                 <w:szCs w:val="24"/>
               </w:rPr>
             </w:pPr>
-            <w:proofErr w:type="gramStart"/>
             <w:r>
               <w:rPr>
                 <w:rFonts w:ascii="仿宋" w:eastAsia="仿宋" w:hAnsi="仿宋" w:hint="eastAsia"/>
@@ -336,7 +391,6 @@
               </w:rPr>
               <w:t>入住晚数</w:t>
             </w:r>
-            <w:proofErr w:type="gramEnd"/>
           </w:p>
         </w:tc>
         <w:tc>
@@ -400,7 +454,6 @@
                 <w:szCs w:val="24"/>
               </w:rPr>
             </w:pPr>
-            <w:proofErr w:type="spellStart"/>
             <w:r>
               <w:rPr>
                 <w:rFonts w:ascii="仿宋" w:eastAsia="仿宋" w:hAnsi="仿宋"/>
@@ -415,16 +468,7 @@
                 <w:sz w:val="24"/>
                 <w:szCs w:val="24"/>
               </w:rPr>
-              <w:t>.CUI</w:t>
-            </w:r>
-            <w:proofErr w:type="spellEnd"/>
-            <w:r>
-              <w:rPr>
-                <w:rFonts w:ascii="仿宋" w:eastAsia="仿宋" w:hAnsi="仿宋" w:hint="eastAsia"/>
-                <w:sz w:val="24"/>
-                <w:szCs w:val="24"/>
-              </w:rPr>
-              <w:t xml:space="preserve"> YUEHUI</w:t>
+              <w:t>.CUI YUEHUI</w:t>
             </w:r>
           </w:p>
           <w:p>
@@ -435,7 +479,6 @@
                 <w:szCs w:val="24"/>
               </w:rPr>
             </w:pPr>
-            <w:proofErr w:type="spellStart"/>
             <w:r>
               <w:rPr>
                 <w:rFonts w:ascii="仿宋" w:eastAsia="仿宋" w:hAnsi="仿宋"/>
@@ -450,16 +493,7 @@
                 <w:sz w:val="24"/>
                 <w:szCs w:val="24"/>
               </w:rPr>
-              <w:t>LIU</w:t>
-            </w:r>
-            <w:proofErr w:type="spellEnd"/>
-            <w:r>
-              <w:rPr>
-                <w:rFonts w:ascii="仿宋" w:eastAsia="仿宋" w:hAnsi="仿宋" w:hint="eastAsia"/>
-                <w:sz w:val="24"/>
-                <w:szCs w:val="24"/>
-              </w:rPr>
-              <w:t xml:space="preserve"> YIYANG</w:t>
+              <w:t>LIU YIYANG</w:t>
             </w:r>
           </w:p>
         </w:tc>
@@ -765,25 +799,7 @@
                 <w:sz w:val="24"/>
                 <w:szCs w:val="24"/>
               </w:rPr>
-              <w:t xml:space="preserve">Via Santa </w:t>
-            </w:r>
-            <w:proofErr w:type="spellStart"/>
-            <w:r>
-              <w:rPr>
-                <w:rFonts w:ascii="仿宋" w:eastAsia="仿宋" w:hAnsi="仿宋" w:hint="eastAsia"/>
-                <w:sz w:val="24"/>
-                <w:szCs w:val="24"/>
-              </w:rPr>
-              <w:t>Caterina</w:t>
-            </w:r>
-            <w:proofErr w:type="spellEnd"/>
-            <w:r>
-              <w:rPr>
-                <w:rFonts w:ascii="仿宋" w:eastAsia="仿宋" w:hAnsi="仿宋" w:hint="eastAsia"/>
-                <w:sz w:val="24"/>
-                <w:szCs w:val="24"/>
-              </w:rPr>
-              <w:t xml:space="preserve"> da Siena, 11, 50123 Firenze, 意大利</w:t>
+              <w:t>Via Santa Caterina da Siena, 11, 50123 Firenze, 意大利</w:t>
             </w:r>
           </w:p>
         </w:tc>
@@ -870,7 +886,7 @@
           <w:p>
             <w:pPr>
               <w:rPr>
-                <w:rFonts w:ascii="仿宋" w:eastAsia="仿宋" w:hAnsi="仿宋" w:hint="eastAsia"/>
+                <w:rFonts w:ascii="仿宋" w:eastAsia="仿宋" w:hAnsi="仿宋"/>
                 <w:sz w:val="24"/>
                 <w:szCs w:val="24"/>
               </w:rPr>
@@ -927,10 +943,10 @@
     <w:p/>
     <w:p/>
     <w:sectPr>
-      <w:headerReference w:type="even" r:id="rId10"/>
-      <w:headerReference w:type="default" r:id="rId11"/>
-      <w:footerReference w:type="even" r:id="rId12"/>
-      <w:footerReference w:type="default" r:id="rId13"/>
+      <w:headerReference w:type="even" r:id="rId9"/>
+      <w:headerReference w:type="default" r:id="rId10"/>
+      <w:footerReference w:type="even" r:id="rId11"/>
+      <w:footerReference w:type="default" r:id="rId12"/>
       <w:pgSz w:w="11906" w:h="16838"/>
       <w:pgMar w:top="720" w:right="1274" w:bottom="720" w:left="1418" w:header="0" w:footer="734" w:gutter="0"/>
       <w:cols w:space="425"/>
@@ -941,15 +957,15 @@
 </file>
 
 <file path=word/endnotes.xml><?xml version="1.0" encoding="utf-8"?>
-<w:endnotes xmlns:wpc="http://schemas.microsoft.com/office/word/2010/wordprocessingCanvas" xmlns:mc="http://schemas.openxmlformats.org/markup-compatibility/2006" xmlns:o="urn:schemas-microsoft-com:office:office" xmlns:r="http://schemas.openxmlformats.org/officeDocument/2006/relationships" xmlns:m="http://schemas.openxmlformats.org/officeDocument/2006/math" xmlns:v="urn:schemas-microsoft-com:vml" xmlns:wp14="http://schemas.microsoft.com/office/word/2010/wordprocessingDrawing" xmlns:wp="http://schemas.openxmlformats.org/drawingml/2006/wordprocessingDrawing" xmlns:w10="urn:schemas-microsoft-com:office:word" xmlns:w="http://schemas.openxmlformats.org/wordprocessingml/2006/main" xmlns:w14="http://schemas.microsoft.com/office/word/2010/wordml" xmlns:wpg="http://schemas.microsoft.com/office/word/2010/wordprocessingGroup" xmlns:wpi="http://schemas.microsoft.com/office/word/2010/wordprocessingInk" xmlns:wne="http://schemas.microsoft.com/office/word/2006/wordml" xmlns:wps="http://schemas.microsoft.com/office/word/2010/wordprocessingShape" mc:Ignorable="w14 wp14">
-  <w:endnote w:type="separator" w:id="-1">
+<w:endnotes xmlns:ve="http://schemas.openxmlformats.org/markup-compatibility/2006" xmlns:o="urn:schemas-microsoft-com:office:office" xmlns:r="http://schemas.openxmlformats.org/officeDocument/2006/relationships" xmlns:m="http://schemas.openxmlformats.org/officeDocument/2006/math" xmlns:v="urn:schemas-microsoft-com:vml" xmlns:wp="http://schemas.openxmlformats.org/drawingml/2006/wordprocessingDrawing" xmlns:w10="urn:schemas-microsoft-com:office:word" xmlns:w="http://schemas.openxmlformats.org/wordprocessingml/2006/main" xmlns:wne="http://schemas.microsoft.com/office/word/2006/wordml">
+  <w:endnote w:type="separator" w:id="0">
     <w:p>
       <w:r>
         <w:separator/>
       </w:r>
     </w:p>
   </w:endnote>
-  <w:endnote w:type="continuationSeparator" w:id="0">
+  <w:endnote w:type="continuationSeparator" w:id="1">
     <w:p>
       <w:r>
         <w:continuationSeparator/>
@@ -960,7 +976,7 @@
 </file>
 
 <file path=word/footer1.xml><?xml version="1.0" encoding="utf-8"?>
-<w:ftr xmlns:wpc="http://schemas.microsoft.com/office/word/2010/wordprocessingCanvas" xmlns:mc="http://schemas.openxmlformats.org/markup-compatibility/2006" xmlns:o="urn:schemas-microsoft-com:office:office" xmlns:r="http://schemas.openxmlformats.org/officeDocument/2006/relationships" xmlns:m="http://schemas.openxmlformats.org/officeDocument/2006/math" xmlns:v="urn:schemas-microsoft-com:vml" xmlns:wp14="http://schemas.microsoft.com/office/word/2010/wordprocessingDrawing" xmlns:wp="http://schemas.openxmlformats.org/drawingml/2006/wordprocessingDrawing" xmlns:w10="urn:schemas-microsoft-com:office:word" xmlns:w="http://schemas.openxmlformats.org/wordprocessingml/2006/main" xmlns:w14="http://schemas.microsoft.com/office/word/2010/wordml" xmlns:wpg="http://schemas.microsoft.com/office/word/2010/wordprocessingGroup" xmlns:wpi="http://schemas.microsoft.com/office/word/2010/wordprocessingInk" xmlns:wne="http://schemas.microsoft.com/office/word/2006/wordml" xmlns:wps="http://schemas.microsoft.com/office/word/2010/wordprocessingShape" mc:Ignorable="w14 wp14">
+<w:ftr xmlns:ve="http://schemas.openxmlformats.org/markup-compatibility/2006" xmlns:o="urn:schemas-microsoft-com:office:office" xmlns:r="http://schemas.openxmlformats.org/officeDocument/2006/relationships" xmlns:m="http://schemas.openxmlformats.org/officeDocument/2006/math" xmlns:v="urn:schemas-microsoft-com:vml" xmlns:wp="http://schemas.openxmlformats.org/drawingml/2006/wordprocessingDrawing" xmlns:w10="urn:schemas-microsoft-com:office:word" xmlns:w="http://schemas.openxmlformats.org/wordprocessingml/2006/main" xmlns:wne="http://schemas.microsoft.com/office/word/2006/wordml">
   <w:p>
     <w:pPr>
       <w:pStyle w:val="a4"/>
@@ -988,7 +1004,7 @@
                   <a:blip r:embed="rId1">
                     <a:extLst>
                       <a:ext uri="{28A0092B-C50C-407E-A947-70E740481C1C}">
-                        <a14:useLocalDpi xmlns:a14="http://schemas.microsoft.com/office/drawing/2010/main" val="0"/>
+                        <a14:useLocalDpi xmlns:a14="http://schemas.microsoft.com/office/drawing/2010/main" xmlns:wps="http://schemas.microsoft.com/office/word/2010/wordprocessingShape" xmlns:wpi="http://schemas.microsoft.com/office/word/2010/wordprocessingInk" xmlns:wpg="http://schemas.microsoft.com/office/word/2010/wordprocessingGroup" xmlns:w14="http://schemas.microsoft.com/office/word/2010/wordml" xmlns:w="http://schemas.openxmlformats.org/wordprocessingml/2006/main" xmlns:w10="urn:schemas-microsoft-com:office:word" xmlns:wp14="http://schemas.microsoft.com/office/word/2010/wordprocessingDrawing" xmlns:v="urn:schemas-microsoft-com:vml" xmlns:o="urn:schemas-microsoft-com:office:office" xmlns:mc="http://schemas.openxmlformats.org/markup-compatibility/2006" xmlns:wpc="http://schemas.microsoft.com/office/word/2010/wordprocessingCanvas" xmlns="" val="0"/>
                       </a:ext>
                     </a:extLst>
                   </a:blip>
@@ -1016,7 +1032,7 @@
 </file>
 
 <file path=word/footer2.xml><?xml version="1.0" encoding="utf-8"?>
-<w:ftr xmlns:wpc="http://schemas.microsoft.com/office/word/2010/wordprocessingCanvas" xmlns:mc="http://schemas.openxmlformats.org/markup-compatibility/2006" xmlns:o="urn:schemas-microsoft-com:office:office" xmlns:r="http://schemas.openxmlformats.org/officeDocument/2006/relationships" xmlns:m="http://schemas.openxmlformats.org/officeDocument/2006/math" xmlns:v="urn:schemas-microsoft-com:vml" xmlns:wp14="http://schemas.microsoft.com/office/word/2010/wordprocessingDrawing" xmlns:wp="http://schemas.openxmlformats.org/drawingml/2006/wordprocessingDrawing" xmlns:w10="urn:schemas-microsoft-com:office:word" xmlns:w="http://schemas.openxmlformats.org/wordprocessingml/2006/main" xmlns:w14="http://schemas.microsoft.com/office/word/2010/wordml" xmlns:wpg="http://schemas.microsoft.com/office/word/2010/wordprocessingGroup" xmlns:wpi="http://schemas.microsoft.com/office/word/2010/wordprocessingInk" xmlns:wne="http://schemas.microsoft.com/office/word/2006/wordml" xmlns:wps="http://schemas.microsoft.com/office/word/2010/wordprocessingShape" mc:Ignorable="w14 wp14">
+<w:ftr xmlns:ve="http://schemas.openxmlformats.org/markup-compatibility/2006" xmlns:o="urn:schemas-microsoft-com:office:office" xmlns:r="http://schemas.openxmlformats.org/officeDocument/2006/relationships" xmlns:m="http://schemas.openxmlformats.org/officeDocument/2006/math" xmlns:v="urn:schemas-microsoft-com:vml" xmlns:wp="http://schemas.openxmlformats.org/drawingml/2006/wordprocessingDrawing" xmlns:w10="urn:schemas-microsoft-com:office:word" xmlns:w="http://schemas.openxmlformats.org/wordprocessingml/2006/main" xmlns:wne="http://schemas.microsoft.com/office/word/2006/wordml">
   <w:p>
     <w:pPr>
       <w:pStyle w:val="a4"/>
@@ -1045,7 +1061,7 @@
                   <a:blip r:embed="rId1">
                     <a:extLst>
                       <a:ext uri="{28A0092B-C50C-407E-A947-70E740481C1C}">
-                        <a14:useLocalDpi xmlns:a14="http://schemas.microsoft.com/office/drawing/2010/main" val="0"/>
+                        <a14:useLocalDpi xmlns:a14="http://schemas.microsoft.com/office/drawing/2010/main" xmlns:wps="http://schemas.microsoft.com/office/word/2010/wordprocessingShape" xmlns:wpi="http://schemas.microsoft.com/office/word/2010/wordprocessingInk" xmlns:wpg="http://schemas.microsoft.com/office/word/2010/wordprocessingGroup" xmlns:w14="http://schemas.microsoft.com/office/word/2010/wordml" xmlns:w="http://schemas.openxmlformats.org/wordprocessingml/2006/main" xmlns:w10="urn:schemas-microsoft-com:office:word" xmlns:wp14="http://schemas.microsoft.com/office/word/2010/wordprocessingDrawing" xmlns:v="urn:schemas-microsoft-com:vml" xmlns:o="urn:schemas-microsoft-com:office:office" xmlns:mc="http://schemas.openxmlformats.org/markup-compatibility/2006" xmlns:wpc="http://schemas.microsoft.com/office/word/2010/wordprocessingCanvas" xmlns="" val="0"/>
                       </a:ext>
                     </a:extLst>
                   </a:blip>
@@ -1068,26 +1084,20 @@
         </wp:inline>
       </w:drawing>
     </w:r>
-    <w:r>
-      <w:rPr>
-        <w:rFonts w:hint="eastAsia"/>
-      </w:rPr>
-      <w:t xml:space="preserve"> </w:t>
-    </w:r>
   </w:p>
 </w:ftr>
 </file>
 
 <file path=word/footnotes.xml><?xml version="1.0" encoding="utf-8"?>
-<w:footnotes xmlns:wpc="http://schemas.microsoft.com/office/word/2010/wordprocessingCanvas" xmlns:mc="http://schemas.openxmlformats.org/markup-compatibility/2006" xmlns:o="urn:schemas-microsoft-com:office:office" xmlns:r="http://schemas.openxmlformats.org/officeDocument/2006/relationships" xmlns:m="http://schemas.openxmlformats.org/officeDocument/2006/math" xmlns:v="urn:schemas-microsoft-com:vml" xmlns:wp14="http://schemas.microsoft.com/office/word/2010/wordprocessingDrawing" xmlns:wp="http://schemas.openxmlformats.org/drawingml/2006/wordprocessingDrawing" xmlns:w10="urn:schemas-microsoft-com:office:word" xmlns:w="http://schemas.openxmlformats.org/wordprocessingml/2006/main" xmlns:w14="http://schemas.microsoft.com/office/word/2010/wordml" xmlns:wpg="http://schemas.microsoft.com/office/word/2010/wordprocessingGroup" xmlns:wpi="http://schemas.microsoft.com/office/word/2010/wordprocessingInk" xmlns:wne="http://schemas.microsoft.com/office/word/2006/wordml" xmlns:wps="http://schemas.microsoft.com/office/word/2010/wordprocessingShape" mc:Ignorable="w14 wp14">
-  <w:footnote w:type="separator" w:id="-1">
+<w:footnotes xmlns:ve="http://schemas.openxmlformats.org/markup-compatibility/2006" xmlns:o="urn:schemas-microsoft-com:office:office" xmlns:r="http://schemas.openxmlformats.org/officeDocument/2006/relationships" xmlns:m="http://schemas.openxmlformats.org/officeDocument/2006/math" xmlns:v="urn:schemas-microsoft-com:vml" xmlns:wp="http://schemas.openxmlformats.org/drawingml/2006/wordprocessingDrawing" xmlns:w10="urn:schemas-microsoft-com:office:word" xmlns:w="http://schemas.openxmlformats.org/wordprocessingml/2006/main" xmlns:wne="http://schemas.microsoft.com/office/word/2006/wordml">
+  <w:footnote w:type="separator" w:id="0">
     <w:p>
       <w:r>
         <w:separator/>
       </w:r>
     </w:p>
   </w:footnote>
-  <w:footnote w:type="continuationSeparator" w:id="0">
+  <w:footnote w:type="continuationSeparator" w:id="1">
     <w:p>
       <w:r>
         <w:continuationSeparator/>
@@ -1098,7 +1108,7 @@
 </file>
 
 <file path=word/header1.xml><?xml version="1.0" encoding="utf-8"?>
-<w:hdr xmlns:wpc="http://schemas.microsoft.com/office/word/2010/wordprocessingCanvas" xmlns:mc="http://schemas.openxmlformats.org/markup-compatibility/2006" xmlns:o="urn:schemas-microsoft-com:office:office" xmlns:r="http://schemas.openxmlformats.org/officeDocument/2006/relationships" xmlns:m="http://schemas.openxmlformats.org/officeDocument/2006/math" xmlns:v="urn:schemas-microsoft-com:vml" xmlns:wp14="http://schemas.microsoft.com/office/word/2010/wordprocessingDrawing" xmlns:wp="http://schemas.openxmlformats.org/drawingml/2006/wordprocessingDrawing" xmlns:w10="urn:schemas-microsoft-com:office:word" xmlns:w="http://schemas.openxmlformats.org/wordprocessingml/2006/main" xmlns:w14="http://schemas.microsoft.com/office/word/2010/wordml" xmlns:wpg="http://schemas.microsoft.com/office/word/2010/wordprocessingGroup" xmlns:wpi="http://schemas.microsoft.com/office/word/2010/wordprocessingInk" xmlns:wne="http://schemas.microsoft.com/office/word/2006/wordml" xmlns:wps="http://schemas.microsoft.com/office/word/2010/wordprocessingShape" mc:Ignorable="w14 wp14">
+<w:hdr xmlns:ve="http://schemas.openxmlformats.org/markup-compatibility/2006" xmlns:o="urn:schemas-microsoft-com:office:office" xmlns:r="http://schemas.openxmlformats.org/officeDocument/2006/relationships" xmlns:m="http://schemas.openxmlformats.org/officeDocument/2006/math" xmlns:v="urn:schemas-microsoft-com:vml" xmlns:wp="http://schemas.openxmlformats.org/drawingml/2006/wordprocessingDrawing" xmlns:w10="urn:schemas-microsoft-com:office:word" xmlns:w="http://schemas.openxmlformats.org/wordprocessingml/2006/main" xmlns:wne="http://schemas.microsoft.com/office/word/2006/wordml">
   <w:p>
     <w:pPr>
       <w:pStyle w:val="a3"/>
@@ -1111,304 +1121,76 @@
           <w:docPartUnique/>
         </w:docPartObj>
       </w:sdtPr>
-      <w:sdtEndPr/>
       <w:sdtContent>
         <w:r>
           <w:rPr>
             <w:noProof/>
           </w:rPr>
-          <mc:AlternateContent>
-            <mc:Choice Requires="wpg">
-              <w:drawing>
-                <wp:anchor distT="0" distB="0" distL="114300" distR="114300" simplePos="0" relativeHeight="251668480" behindDoc="0" locked="0" layoutInCell="0" allowOverlap="1" wp14:editId="54C27972">
-                  <wp:simplePos x="0" y="0"/>
-                  <wp:positionH relativeFrom="leftMargin">
-                    <wp:align>center</wp:align>
-                  </wp:positionH>
-                  <mc:AlternateContent>
-                    <mc:Choice Requires="wp14">
-                      <wp:positionV relativeFrom="page">
-                        <wp14:pctPosVOffset>20000</wp14:pctPosVOffset>
-                      </wp:positionV>
-                    </mc:Choice>
-                    <mc:Fallback>
-                      <wp:positionV relativeFrom="page">
-                        <wp:posOffset>2138045</wp:posOffset>
-                      </wp:positionV>
-                    </mc:Fallback>
-                  </mc:AlternateContent>
-                  <wp:extent cx="488315" cy="237490"/>
-                  <wp:effectExtent l="0" t="9525" r="0" b="10160"/>
-                  <wp:wrapNone/>
-                  <wp:docPr id="561" name="组 70"/>
-                  <wp:cNvGraphicFramePr>
-                    <a:graphicFrameLocks xmlns:a="http://schemas.openxmlformats.org/drawingml/2006/main"/>
-                  </wp:cNvGraphicFramePr>
-                  <a:graphic xmlns:a="http://schemas.openxmlformats.org/drawingml/2006/main">
-                    <a:graphicData uri="http://schemas.microsoft.com/office/word/2010/wordprocessingGroup">
-                      <wpg:wgp>
-                        <wpg:cNvGrpSpPr>
-                          <a:grpSpLocks/>
-                        </wpg:cNvGrpSpPr>
-                        <wpg:grpSpPr bwMode="auto">
-                          <a:xfrm>
-                            <a:off x="0" y="0"/>
-                            <a:ext cx="488315" cy="237490"/>
-                            <a:chOff x="689" y="3255"/>
-                            <a:chExt cx="769" cy="374"/>
-                          </a:xfrm>
-                        </wpg:grpSpPr>
-                        <wps:wsp>
-                          <wps:cNvPr id="562" name="Text Box 71"/>
-                          <wps:cNvSpPr txBox="1">
-                            <a:spLocks noChangeArrowheads="1"/>
-                          </wps:cNvSpPr>
-                          <wps:spPr bwMode="auto">
-                            <a:xfrm>
-                              <a:off x="689" y="3263"/>
-                              <a:ext cx="769" cy="360"/>
-                            </a:xfrm>
-                            <a:prstGeom prst="rect">
-                              <a:avLst/>
-                            </a:prstGeom>
-                            <a:noFill/>
-                            <a:extLst>
-                              <a:ext uri="{909E8E84-426E-40DD-AFC4-6F175D3DCCD1}">
-                                <a14:hiddenFill xmlns:a14="http://schemas.microsoft.com/office/drawing/2010/main">
-                                  <a:solidFill>
-                                    <a:srgbClr val="FFFFFF"/>
-                                  </a:solidFill>
-                                </a14:hiddenFill>
-                              </a:ext>
-                              <a:ext uri="{91240B29-F687-4F45-9708-019B960494DF}">
-                                <a14:hiddenLine xmlns:a14="http://schemas.microsoft.com/office/drawing/2010/main" w="9525">
-                                  <a:solidFill>
-                                    <a:srgbClr val="000000"/>
-                                  </a:solidFill>
-                                  <a:miter lim="800000"/>
-                                  <a:headEnd/>
-                                  <a:tailEnd/>
-                                </a14:hiddenLine>
-                              </a:ext>
-                            </a:extLst>
-                          </wps:spPr>
-                          <wps:txbx>
-                            <w:txbxContent>
-                              <w:p>
-                                <w:pPr>
-                                  <w:pStyle w:val="a3"/>
-                                </w:pPr>
-                                <w:r>
-                                  <w:rPr>
-                                    <w:sz w:val="22"/>
-                                    <w:szCs w:val="22"/>
-                                  </w:rPr>
-                                  <w:fldChar w:fldCharType="begin"/>
-                                </w:r>
-                                <w:r>
-                                  <w:instrText>PAGE    \* MERGEFORMAT</w:instrText>
-                                </w:r>
-                                <w:r>
-                                  <w:rPr>
-                                    <w:sz w:val="22"/>
-                                    <w:szCs w:val="22"/>
-                                  </w:rPr>
-                                  <w:fldChar w:fldCharType="separate"/>
-                                </w:r>
-                                <w:r>
-                                  <w:rPr>
-                                    <w:rStyle w:val="aa"/>
-                                    <w:b/>
-                                    <w:bCs/>
-                                    <w:noProof/>
-                                    <w:color w:val="403152" w:themeColor="accent4" w:themeShade="80"/>
-                                    <w:sz w:val="16"/>
-                                    <w:szCs w:val="16"/>
-                                    <w:lang w:val="zh-CN"/>
-                                  </w:rPr>
-                                  <w:t>10</w:t>
-                                </w:r>
-                                <w:r>
-                                  <w:rPr>
-                                    <w:rStyle w:val="aa"/>
-                                    <w:b/>
-                                    <w:bCs/>
-                                    <w:color w:val="403152" w:themeColor="accent4" w:themeShade="80"/>
-                                    <w:sz w:val="16"/>
-                                    <w:szCs w:val="16"/>
-                                  </w:rPr>
-                                  <w:fldChar w:fldCharType="end"/>
-                                </w:r>
-                              </w:p>
-                            </w:txbxContent>
-                          </wps:txbx>
-                          <wps:bodyPr rot="0" vert="horz" wrap="square" lIns="0" tIns="0" rIns="0" bIns="0" anchor="ctr" anchorCtr="0" upright="1">
-                            <a:noAutofit/>
-                          </wps:bodyPr>
-                        </wps:wsp>
-                        <wpg:grpSp>
-                          <wpg:cNvPr id="563" name="Group 72"/>
-                          <wpg:cNvGrpSpPr>
-                            <a:grpSpLocks/>
-                          </wpg:cNvGrpSpPr>
-                          <wpg:grpSpPr bwMode="auto">
-                            <a:xfrm>
-                              <a:off x="886" y="3255"/>
-                              <a:ext cx="374" cy="374"/>
-                              <a:chOff x="1453" y="14832"/>
-                              <a:chExt cx="374" cy="374"/>
-                            </a:xfrm>
-                          </wpg:grpSpPr>
-                          <wps:wsp>
-                            <wps:cNvPr id="564" name="Oval 73"/>
-                            <wps:cNvSpPr>
-                              <a:spLocks noChangeArrowheads="1"/>
-                            </wps:cNvSpPr>
-                            <wps:spPr bwMode="auto">
-                              <a:xfrm>
-                                <a:off x="1453" y="14832"/>
-                                <a:ext cx="374" cy="374"/>
-                              </a:xfrm>
-                              <a:prstGeom prst="ellipse">
-                                <a:avLst/>
-                              </a:prstGeom>
-                              <a:noFill/>
-                              <a:ln w="6350">
-                                <a:solidFill>
-                                  <a:srgbClr val="84A2C6"/>
-                                </a:solidFill>
-                                <a:round/>
-                                <a:headEnd/>
-                                <a:tailEnd/>
-                              </a:ln>
-                              <a:extLst>
-                                <a:ext uri="{909E8E84-426E-40DD-AFC4-6F175D3DCCD1}">
-                                  <a14:hiddenFill xmlns:a14="http://schemas.microsoft.com/office/drawing/2010/main">
-                                    <a:solidFill>
-                                      <a:srgbClr val="FFFFFF"/>
-                                    </a:solidFill>
-                                  </a14:hiddenFill>
-                                </a:ext>
-                              </a:extLst>
-                            </wps:spPr>
-                            <wps:bodyPr rot="0" vert="horz" wrap="square" lIns="91440" tIns="45720" rIns="91440" bIns="45720" anchor="t" anchorCtr="0" upright="1">
-                              <a:noAutofit/>
-                            </wps:bodyPr>
-                          </wps:wsp>
-                          <wps:wsp>
-                            <wps:cNvPr id="565" name="Oval 74"/>
-                            <wps:cNvSpPr>
-                              <a:spLocks noChangeArrowheads="1"/>
-                            </wps:cNvSpPr>
-                            <wps:spPr bwMode="auto">
-                              <a:xfrm>
-                                <a:off x="1462" y="14835"/>
-                                <a:ext cx="101" cy="101"/>
-                              </a:xfrm>
-                              <a:prstGeom prst="ellipse">
-                                <a:avLst/>
-                              </a:prstGeom>
-                              <a:solidFill>
-                                <a:srgbClr val="84A2C6"/>
-                              </a:solidFill>
-                              <a:extLst>
-                                <a:ext uri="{91240B29-F687-4F45-9708-019B960494DF}">
-                                  <a14:hiddenLine xmlns:a14="http://schemas.microsoft.com/office/drawing/2010/main" w="9525">
-                                    <a:solidFill>
-                                      <a:srgbClr val="000000"/>
-                                    </a:solidFill>
-                                    <a:round/>
-                                    <a:headEnd/>
-                                    <a:tailEnd/>
-                                  </a14:hiddenLine>
-                                </a:ext>
-                              </a:extLst>
-                            </wps:spPr>
-                            <wps:bodyPr rot="0" vert="horz" wrap="square" lIns="91440" tIns="45720" rIns="91440" bIns="45720" anchor="t" anchorCtr="0" upright="1">
-                              <a:noAutofit/>
-                            </wps:bodyPr>
-                          </wps:wsp>
-                        </wpg:grpSp>
-                      </wpg:wgp>
-                    </a:graphicData>
-                  </a:graphic>
-                  <wp14:sizeRelH relativeFrom="page">
-                    <wp14:pctWidth>0</wp14:pctWidth>
-                  </wp14:sizeRelH>
-                  <wp14:sizeRelV relativeFrom="page">
-                    <wp14:pctHeight>0</wp14:pctHeight>
-                  </wp14:sizeRelV>
-                </wp:anchor>
-              </w:drawing>
-            </mc:Choice>
-            <mc:Fallback>
-              <w:pict>
-                <v:group id="组 70" o:spid="_x0000_s1026" style="position:absolute;left:0;text-align:left;margin-left:0;margin-top:0;width:38.45pt;height:18.7pt;z-index:251668480;mso-top-percent:200;mso-position-horizontal:center;mso-position-horizontal-relative:left-margin-area;mso-position-vertical-relative:page;mso-top-percent:200" coordorigin="689,3255" coordsize="769,374" o:gfxdata="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" o:allowincell="f">
-                  <v:shapetype id="_x0000_t202" coordsize="21600,21600" o:spt="202" path="m,l,21600r21600,l21600,xe">
-                    <v:stroke joinstyle="miter"/>
-                    <v:path gradientshapeok="t" o:connecttype="rect"/>
-                  </v:shapetype>
-                  <v:shape id="Text Box 71" o:spid="_x0000_s1027" type="#_x0000_t202" style="position:absolute;left:689;top:3263;width:769;height:360;visibility:visible;mso-wrap-style:square;v-text-anchor:middle" o:gfxdata="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" filled="f" stroked="f">
-                    <v:textbox inset="0,0,0,0">
-                      <w:txbxContent>
-                        <w:p>
-                          <w:pPr>
-                            <w:pStyle w:val="a3"/>
-                          </w:pPr>
-                          <w:r>
-                            <w:rPr>
-                              <w:sz w:val="22"/>
-                              <w:szCs w:val="22"/>
-                            </w:rPr>
-                            <w:fldChar w:fldCharType="begin"/>
-                          </w:r>
-                          <w:r>
-                            <w:instrText>PAGE    \* MERGEFORMAT</w:instrText>
-                          </w:r>
-                          <w:r>
-                            <w:rPr>
-                              <w:sz w:val="22"/>
-                              <w:szCs w:val="22"/>
-                            </w:rPr>
-                            <w:fldChar w:fldCharType="separate"/>
-                          </w:r>
-                          <w:r>
-                            <w:rPr>
-                              <w:rStyle w:val="aa"/>
-                              <w:b/>
-                              <w:bCs/>
-                              <w:noProof/>
-                              <w:color w:val="403152" w:themeColor="accent4" w:themeShade="80"/>
-                              <w:sz w:val="16"/>
-                              <w:szCs w:val="16"/>
-                              <w:lang w:val="zh-CN"/>
-                            </w:rPr>
-                            <w:t>10</w:t>
-                          </w:r>
-                          <w:r>
-                            <w:rPr>
-                              <w:rStyle w:val="aa"/>
-                              <w:b/>
-                              <w:bCs/>
-                              <w:color w:val="403152" w:themeColor="accent4" w:themeShade="80"/>
-                              <w:sz w:val="16"/>
-                              <w:szCs w:val="16"/>
-                            </w:rPr>
-                            <w:fldChar w:fldCharType="end"/>
-                          </w:r>
-                        </w:p>
-                      </w:txbxContent>
-                    </v:textbox>
-                  </v:shape>
-                  <v:group id="Group 72" o:spid="_x0000_s1028" style="position:absolute;left:886;top:3255;width:374;height:374" coordorigin="1453,14832" coordsize="374,374" o:gfxdata="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">
-                    <v:oval id="Oval 73" o:spid="_x0000_s1029" style="position:absolute;left:1453;top:14832;width:374;height:374;visibility:visible;mso-wrap-style:square;v-text-anchor:top" o:gfxdata="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" filled="f" strokecolor="#84a2c6" strokeweight=".5pt"/>
-                    <v:oval id="Oval 74" o:spid="_x0000_s1030" style="position:absolute;left:1462;top:14835;width:101;height:101;visibility:visible;mso-wrap-style:square;v-text-anchor:top" o:gfxdata="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" fillcolor="#84a2c6" stroked="f"/>
-                  </v:group>
-                  <w10:wrap anchorx="margin" anchory="page"/>
-                </v:group>
-              </w:pict>
-            </mc:Fallback>
-          </mc:AlternateContent>
+          <w:pict>
+            <v:group id="组 70" o:spid="_x0000_s4102" style="position:absolute;left:0;text-align:left;margin-left:0;margin-top:0;width:38.45pt;height:18.7pt;z-index:251668480;mso-top-percent:200;mso-position-horizontal:center;mso-position-horizontal-relative:left-margin-area;mso-position-vertical-relative:page;mso-top-percent:200" coordorigin="689,3255" coordsize="769,374" o:gfxdata="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" o:allowincell="f">
+              <v:shapetype id="_x0000_t202" coordsize="21600,21600" o:spt="202" path="m,l,21600r21600,l21600,xe">
+                <v:stroke joinstyle="miter"/>
+                <v:path gradientshapeok="t" o:connecttype="rect"/>
+              </v:shapetype>
+              <v:shape id="Text Box 71" o:spid="_x0000_s4106" type="#_x0000_t202" style="position:absolute;left:689;top:3263;width:769;height:360;visibility:visible;v-text-anchor:middle" o:gfxdata="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" filled="f" stroked="f">
+                <v:textbox inset="0,0,0,0">
+                  <w:txbxContent>
+                    <w:p>
+                      <w:pPr>
+                        <w:pStyle w:val="a3"/>
+                      </w:pPr>
+                      <w:r>
+                        <w:rPr>
+                          <w:sz w:val="22"/>
+                          <w:szCs w:val="22"/>
+                        </w:rPr>
+                        <w:fldChar w:fldCharType="begin"/>
+                      </w:r>
+                      <w:r>
+                        <w:instrText>PAGE    \* MERGEFORMAT</w:instrText>
+                      </w:r>
+                      <w:r>
+                        <w:rPr>
+                          <w:sz w:val="22"/>
+                          <w:szCs w:val="22"/>
+                        </w:rPr>
+                        <w:fldChar w:fldCharType="separate"/>
+                      </w:r>
+                      <w:r>
+                        <w:rPr>
+                          <w:rStyle w:val="aa"/>
+                          <w:b/>
+                          <w:bCs/>
+                          <w:noProof/>
+                          <w:color w:val="403152" w:themeColor="accent4" w:themeShade="80"/>
+                          <w:sz w:val="16"/>
+                          <w:szCs w:val="16"/>
+                          <w:lang w:val="zh-CN"/>
+                        </w:rPr>
+                        <w:t>10</w:t>
+                      </w:r>
+                      <w:r>
+                        <w:rPr>
+                          <w:rStyle w:val="aa"/>
+                          <w:b/>
+                          <w:bCs/>
+                          <w:color w:val="403152" w:themeColor="accent4" w:themeShade="80"/>
+                          <w:sz w:val="16"/>
+                          <w:szCs w:val="16"/>
+                        </w:rPr>
+                        <w:fldChar w:fldCharType="end"/>
+                      </w:r>
+                    </w:p>
+                  </w:txbxContent>
+                </v:textbox>
+              </v:shape>
+              <v:group id="Group 72" o:spid="_x0000_s4103" style="position:absolute;left:886;top:3255;width:374;height:374" coordorigin="1453,14832" coordsize="374,374" o:gfxdata="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">
+                <v:oval id="Oval 73" o:spid="_x0000_s4105" style="position:absolute;left:1453;top:14832;width:374;height:374;visibility:visible" o:gfxdata="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" filled="f" strokecolor="#84a2c6" strokeweight=".5pt"/>
+                <v:oval id="Oval 74" o:spid="_x0000_s4104" style="position:absolute;left:1462;top:14835;width:101;height:101;visibility:visible" o:gfxdata="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" fillcolor="#84a2c6" stroked="f"/>
+              </v:group>
+              <w10:wrap anchorx="margin" anchory="page"/>
+            </v:group>
+          </w:pict>
         </w:r>
       </w:sdtContent>
     </w:sdt>
@@ -1417,7 +1199,7 @@
         <w:noProof/>
       </w:rPr>
       <w:drawing>
-        <wp:anchor distT="0" distB="0" distL="114300" distR="114300" simplePos="0" relativeHeight="251664384" behindDoc="0" locked="0" layoutInCell="1" allowOverlap="1" wp14:anchorId="263BFFDC" wp14:editId="66D372BC">
+        <wp:anchor distT="0" distB="0" distL="114300" distR="114300" simplePos="0" relativeHeight="251664384" behindDoc="0" locked="0" layoutInCell="1" allowOverlap="1">
           <wp:simplePos x="0" y="0"/>
           <wp:positionH relativeFrom="column">
             <wp:posOffset>-852805</wp:posOffset>
@@ -1445,7 +1227,7 @@
                   <a:blip r:embed="rId1">
                     <a:extLst>
                       <a:ext uri="{28A0092B-C50C-407E-A947-70E740481C1C}">
-                        <a14:useLocalDpi xmlns:a14="http://schemas.microsoft.com/office/drawing/2010/main" val="0"/>
+                        <a14:useLocalDpi xmlns:a14="http://schemas.microsoft.com/office/drawing/2010/main" xmlns:wps="http://schemas.microsoft.com/office/word/2010/wordprocessingShape" xmlns:wpi="http://schemas.microsoft.com/office/word/2010/wordprocessingInk" xmlns:wpg="http://schemas.microsoft.com/office/word/2010/wordprocessingGroup" xmlns:w14="http://schemas.microsoft.com/office/word/2010/wordml" xmlns:w="http://schemas.openxmlformats.org/wordprocessingml/2006/main" xmlns:w10="urn:schemas-microsoft-com:office:word" xmlns:wp14="http://schemas.microsoft.com/office/word/2010/wordprocessingDrawing" xmlns:v="urn:schemas-microsoft-com:vml" xmlns:o="urn:schemas-microsoft-com:office:office" xmlns:mc="http://schemas.openxmlformats.org/markup-compatibility/2006" xmlns:wpc="http://schemas.microsoft.com/office/word/2010/wordprocessingCanvas" xmlns="" val="0"/>
                       </a:ext>
                     </a:extLst>
                   </a:blip>
@@ -1467,12 +1249,6 @@
               </pic:pic>
             </a:graphicData>
           </a:graphic>
-          <wp14:sizeRelH relativeFrom="page">
-            <wp14:pctWidth>0</wp14:pctWidth>
-          </wp14:sizeRelH>
-          <wp14:sizeRelV relativeFrom="page">
-            <wp14:pctHeight>0</wp14:pctHeight>
-          </wp14:sizeRelV>
         </wp:anchor>
       </w:drawing>
     </w:r>
@@ -1481,7 +1257,7 @@
 </file>
 
 <file path=word/header2.xml><?xml version="1.0" encoding="utf-8"?>
-<w:hdr xmlns:wpc="http://schemas.microsoft.com/office/word/2010/wordprocessingCanvas" xmlns:mc="http://schemas.openxmlformats.org/markup-compatibility/2006" xmlns:o="urn:schemas-microsoft-com:office:office" xmlns:r="http://schemas.openxmlformats.org/officeDocument/2006/relationships" xmlns:m="http://schemas.openxmlformats.org/officeDocument/2006/math" xmlns:v="urn:schemas-microsoft-com:vml" xmlns:wp14="http://schemas.microsoft.com/office/word/2010/wordprocessingDrawing" xmlns:wp="http://schemas.openxmlformats.org/drawingml/2006/wordprocessingDrawing" xmlns:w10="urn:schemas-microsoft-com:office:word" xmlns:w="http://schemas.openxmlformats.org/wordprocessingml/2006/main" xmlns:w14="http://schemas.microsoft.com/office/word/2010/wordml" xmlns:wpg="http://schemas.microsoft.com/office/word/2010/wordprocessingGroup" xmlns:wpi="http://schemas.microsoft.com/office/word/2010/wordprocessingInk" xmlns:wne="http://schemas.microsoft.com/office/word/2006/wordml" xmlns:wps="http://schemas.microsoft.com/office/word/2010/wordprocessingShape" mc:Ignorable="w14 wp14">
+<w:hdr xmlns:ve="http://schemas.openxmlformats.org/markup-compatibility/2006" xmlns:o="urn:schemas-microsoft-com:office:office" xmlns:r="http://schemas.openxmlformats.org/officeDocument/2006/relationships" xmlns:m="http://schemas.openxmlformats.org/officeDocument/2006/math" xmlns:v="urn:schemas-microsoft-com:vml" xmlns:wp="http://schemas.openxmlformats.org/drawingml/2006/wordprocessingDrawing" xmlns:w10="urn:schemas-microsoft-com:office:word" xmlns:w="http://schemas.openxmlformats.org/wordprocessingml/2006/main" xmlns:wne="http://schemas.microsoft.com/office/word/2006/wordml">
   <w:p>
     <w:pPr>
       <w:pStyle w:val="a3"/>
@@ -1497,304 +1273,76 @@
           <w:docPartUnique/>
         </w:docPartObj>
       </w:sdtPr>
-      <w:sdtEndPr/>
       <w:sdtContent>
         <w:r>
           <w:rPr>
             <w:noProof/>
           </w:rPr>
-          <mc:AlternateContent>
-            <mc:Choice Requires="wpg">
-              <w:drawing>
-                <wp:anchor distT="0" distB="0" distL="114300" distR="114300" simplePos="0" relativeHeight="251666432" behindDoc="0" locked="0" layoutInCell="0" allowOverlap="1" wp14:editId="15367B39">
-                  <wp:simplePos x="0" y="0"/>
-                  <wp:positionH relativeFrom="rightMargin">
-                    <wp:align>center</wp:align>
-                  </wp:positionH>
-                  <mc:AlternateContent>
-                    <mc:Choice Requires="wp14">
-                      <wp:positionV relativeFrom="page">
-                        <wp14:pctPosVOffset>20000</wp14:pctPosVOffset>
-                      </wp:positionV>
-                    </mc:Choice>
-                    <mc:Fallback>
-                      <wp:positionV relativeFrom="page">
-                        <wp:posOffset>2138045</wp:posOffset>
-                      </wp:positionV>
-                    </mc:Fallback>
-                  </mc:AlternateContent>
-                  <wp:extent cx="488315" cy="237490"/>
-                  <wp:effectExtent l="0" t="9525" r="0" b="10160"/>
-                  <wp:wrapNone/>
-                  <wp:docPr id="566" name="组 70"/>
-                  <wp:cNvGraphicFramePr>
-                    <a:graphicFrameLocks xmlns:a="http://schemas.openxmlformats.org/drawingml/2006/main"/>
-                  </wp:cNvGraphicFramePr>
-                  <a:graphic xmlns:a="http://schemas.openxmlformats.org/drawingml/2006/main">
-                    <a:graphicData uri="http://schemas.microsoft.com/office/word/2010/wordprocessingGroup">
-                      <wpg:wgp>
-                        <wpg:cNvGrpSpPr>
-                          <a:grpSpLocks/>
-                        </wpg:cNvGrpSpPr>
-                        <wpg:grpSpPr bwMode="auto">
-                          <a:xfrm>
-                            <a:off x="0" y="0"/>
-                            <a:ext cx="488315" cy="237490"/>
-                            <a:chOff x="689" y="3255"/>
-                            <a:chExt cx="769" cy="374"/>
-                          </a:xfrm>
-                        </wpg:grpSpPr>
-                        <wps:wsp>
-                          <wps:cNvPr id="567" name="Text Box 71"/>
-                          <wps:cNvSpPr txBox="1">
-                            <a:spLocks noChangeArrowheads="1"/>
-                          </wps:cNvSpPr>
-                          <wps:spPr bwMode="auto">
-                            <a:xfrm>
-                              <a:off x="689" y="3263"/>
-                              <a:ext cx="769" cy="360"/>
-                            </a:xfrm>
-                            <a:prstGeom prst="rect">
-                              <a:avLst/>
-                            </a:prstGeom>
-                            <a:noFill/>
-                            <a:extLst>
-                              <a:ext uri="{909E8E84-426E-40DD-AFC4-6F175D3DCCD1}">
-                                <a14:hiddenFill xmlns:a14="http://schemas.microsoft.com/office/drawing/2010/main">
-                                  <a:solidFill>
-                                    <a:srgbClr val="FFFFFF"/>
-                                  </a:solidFill>
-                                </a14:hiddenFill>
-                              </a:ext>
-                              <a:ext uri="{91240B29-F687-4F45-9708-019B960494DF}">
-                                <a14:hiddenLine xmlns:a14="http://schemas.microsoft.com/office/drawing/2010/main" w="9525">
-                                  <a:solidFill>
-                                    <a:srgbClr val="000000"/>
-                                  </a:solidFill>
-                                  <a:miter lim="800000"/>
-                                  <a:headEnd/>
-                                  <a:tailEnd/>
-                                </a14:hiddenLine>
-                              </a:ext>
-                            </a:extLst>
-                          </wps:spPr>
-                          <wps:txbx>
-                            <w:txbxContent>
-                              <w:p>
-                                <w:pPr>
-                                  <w:pStyle w:val="a3"/>
-                                </w:pPr>
-                                <w:r>
-                                  <w:rPr>
-                                    <w:sz w:val="22"/>
-                                    <w:szCs w:val="22"/>
-                                  </w:rPr>
-                                  <w:fldChar w:fldCharType="begin"/>
-                                </w:r>
-                                <w:r>
-                                  <w:instrText>PAGE    \* MERGEFORMAT</w:instrText>
-                                </w:r>
-                                <w:r>
-                                  <w:rPr>
-                                    <w:sz w:val="22"/>
-                                    <w:szCs w:val="22"/>
-                                  </w:rPr>
-                                  <w:fldChar w:fldCharType="separate"/>
-                                </w:r>
-                                <w:r>
-                                  <w:rPr>
-                                    <w:rStyle w:val="aa"/>
-                                    <w:b/>
-                                    <w:bCs/>
-                                    <w:noProof/>
-                                    <w:color w:val="403152" w:themeColor="accent4" w:themeShade="80"/>
-                                    <w:sz w:val="16"/>
-                                    <w:szCs w:val="16"/>
-                                    <w:lang w:val="zh-CN"/>
-                                  </w:rPr>
-                                  <w:t>1</w:t>
-                                </w:r>
-                                <w:r>
-                                  <w:rPr>
-                                    <w:rStyle w:val="aa"/>
-                                    <w:b/>
-                                    <w:bCs/>
-                                    <w:color w:val="403152" w:themeColor="accent4" w:themeShade="80"/>
-                                    <w:sz w:val="16"/>
-                                    <w:szCs w:val="16"/>
-                                  </w:rPr>
-                                  <w:fldChar w:fldCharType="end"/>
-                                </w:r>
-                              </w:p>
-                            </w:txbxContent>
-                          </wps:txbx>
-                          <wps:bodyPr rot="0" vert="horz" wrap="square" lIns="0" tIns="0" rIns="0" bIns="0" anchor="ctr" anchorCtr="0" upright="1">
-                            <a:noAutofit/>
-                          </wps:bodyPr>
-                        </wps:wsp>
-                        <wpg:grpSp>
-                          <wpg:cNvPr id="568" name="Group 72"/>
-                          <wpg:cNvGrpSpPr>
-                            <a:grpSpLocks/>
-                          </wpg:cNvGrpSpPr>
-                          <wpg:grpSpPr bwMode="auto">
-                            <a:xfrm>
-                              <a:off x="886" y="3255"/>
-                              <a:ext cx="374" cy="374"/>
-                              <a:chOff x="1453" y="14832"/>
-                              <a:chExt cx="374" cy="374"/>
-                            </a:xfrm>
-                          </wpg:grpSpPr>
-                          <wps:wsp>
-                            <wps:cNvPr id="569" name="Oval 73"/>
-                            <wps:cNvSpPr>
-                              <a:spLocks noChangeArrowheads="1"/>
-                            </wps:cNvSpPr>
-                            <wps:spPr bwMode="auto">
-                              <a:xfrm>
-                                <a:off x="1453" y="14832"/>
-                                <a:ext cx="374" cy="374"/>
-                              </a:xfrm>
-                              <a:prstGeom prst="ellipse">
-                                <a:avLst/>
-                              </a:prstGeom>
-                              <a:noFill/>
-                              <a:ln w="6350">
-                                <a:solidFill>
-                                  <a:srgbClr val="84A2C6"/>
-                                </a:solidFill>
-                                <a:round/>
-                                <a:headEnd/>
-                                <a:tailEnd/>
-                              </a:ln>
-                              <a:extLst>
-                                <a:ext uri="{909E8E84-426E-40DD-AFC4-6F175D3DCCD1}">
-                                  <a14:hiddenFill xmlns:a14="http://schemas.microsoft.com/office/drawing/2010/main">
-                                    <a:solidFill>
-                                      <a:srgbClr val="FFFFFF"/>
-                                    </a:solidFill>
-                                  </a14:hiddenFill>
-                                </a:ext>
-                              </a:extLst>
-                            </wps:spPr>
-                            <wps:bodyPr rot="0" vert="horz" wrap="square" lIns="91440" tIns="45720" rIns="91440" bIns="45720" anchor="t" anchorCtr="0" upright="1">
-                              <a:noAutofit/>
-                            </wps:bodyPr>
-                          </wps:wsp>
-                          <wps:wsp>
-                            <wps:cNvPr id="570" name="Oval 74"/>
-                            <wps:cNvSpPr>
-                              <a:spLocks noChangeArrowheads="1"/>
-                            </wps:cNvSpPr>
-                            <wps:spPr bwMode="auto">
-                              <a:xfrm>
-                                <a:off x="1462" y="14835"/>
-                                <a:ext cx="101" cy="101"/>
-                              </a:xfrm>
-                              <a:prstGeom prst="ellipse">
-                                <a:avLst/>
-                              </a:prstGeom>
-                              <a:solidFill>
-                                <a:srgbClr val="84A2C6"/>
-                              </a:solidFill>
-                              <a:extLst>
-                                <a:ext uri="{91240B29-F687-4F45-9708-019B960494DF}">
-                                  <a14:hiddenLine xmlns:a14="http://schemas.microsoft.com/office/drawing/2010/main" w="9525">
-                                    <a:solidFill>
-                                      <a:srgbClr val="000000"/>
-                                    </a:solidFill>
-                                    <a:round/>
-                                    <a:headEnd/>
-                                    <a:tailEnd/>
-                                  </a14:hiddenLine>
-                                </a:ext>
-                              </a:extLst>
-                            </wps:spPr>
-                            <wps:bodyPr rot="0" vert="horz" wrap="square" lIns="91440" tIns="45720" rIns="91440" bIns="45720" anchor="t" anchorCtr="0" upright="1">
-                              <a:noAutofit/>
-                            </wps:bodyPr>
-                          </wps:wsp>
-                        </wpg:grpSp>
-                      </wpg:wgp>
-                    </a:graphicData>
-                  </a:graphic>
-                  <wp14:sizeRelH relativeFrom="page">
-                    <wp14:pctWidth>0</wp14:pctWidth>
-                  </wp14:sizeRelH>
-                  <wp14:sizeRelV relativeFrom="page">
-                    <wp14:pctHeight>0</wp14:pctHeight>
-                  </wp14:sizeRelV>
-                </wp:anchor>
-              </w:drawing>
-            </mc:Choice>
-            <mc:Fallback>
-              <w:pict>
-                <v:group id="_x0000_s1031" style="position:absolute;left:0;text-align:left;margin-left:0;margin-top:0;width:38.45pt;height:18.7pt;z-index:251666432;mso-top-percent:200;mso-position-horizontal:center;mso-position-horizontal-relative:right-margin-area;mso-position-vertical-relative:page;mso-top-percent:200" coordorigin="689,3255" coordsize="769,374" o:gfxdata="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" o:allowincell="f">
-                  <v:shapetype id="_x0000_t202" coordsize="21600,21600" o:spt="202" path="m,l,21600r21600,l21600,xe">
-                    <v:stroke joinstyle="miter"/>
-                    <v:path gradientshapeok="t" o:connecttype="rect"/>
-                  </v:shapetype>
-                  <v:shape id="Text Box 71" o:spid="_x0000_s1032" type="#_x0000_t202" style="position:absolute;left:689;top:3263;width:769;height:360;visibility:visible;mso-wrap-style:square;v-text-anchor:middle" o:gfxdata="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" filled="f" stroked="f">
-                    <v:textbox inset="0,0,0,0">
-                      <w:txbxContent>
-                        <w:p>
-                          <w:pPr>
-                            <w:pStyle w:val="a3"/>
-                          </w:pPr>
-                          <w:r>
-                            <w:rPr>
-                              <w:sz w:val="22"/>
-                              <w:szCs w:val="22"/>
-                            </w:rPr>
-                            <w:fldChar w:fldCharType="begin"/>
-                          </w:r>
-                          <w:r>
-                            <w:instrText>PAGE    \* MERGEFORMAT</w:instrText>
-                          </w:r>
-                          <w:r>
-                            <w:rPr>
-                              <w:sz w:val="22"/>
-                              <w:szCs w:val="22"/>
-                            </w:rPr>
-                            <w:fldChar w:fldCharType="separate"/>
-                          </w:r>
-                          <w:r>
-                            <w:rPr>
-                              <w:rStyle w:val="aa"/>
-                              <w:b/>
-                              <w:bCs/>
-                              <w:noProof/>
-                              <w:color w:val="403152" w:themeColor="accent4" w:themeShade="80"/>
-                              <w:sz w:val="16"/>
-                              <w:szCs w:val="16"/>
-                              <w:lang w:val="zh-CN"/>
-                            </w:rPr>
-                            <w:t>1</w:t>
-                          </w:r>
-                          <w:r>
-                            <w:rPr>
-                              <w:rStyle w:val="aa"/>
-                              <w:b/>
-                              <w:bCs/>
-                              <w:color w:val="403152" w:themeColor="accent4" w:themeShade="80"/>
-                              <w:sz w:val="16"/>
-                              <w:szCs w:val="16"/>
-                            </w:rPr>
-                            <w:fldChar w:fldCharType="end"/>
-                          </w:r>
-                        </w:p>
-                      </w:txbxContent>
-                    </v:textbox>
-                  </v:shape>
-                  <v:group id="Group 72" o:spid="_x0000_s1033" style="position:absolute;left:886;top:3255;width:374;height:374" coordorigin="1453,14832" coordsize="374,374" o:gfxdata="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">
-                    <v:oval id="Oval 73" o:spid="_x0000_s1034" style="position:absolute;left:1453;top:14832;width:374;height:374;visibility:visible;mso-wrap-style:square;v-text-anchor:top" o:gfxdata="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" filled="f" strokecolor="#84a2c6" strokeweight=".5pt"/>
-                    <v:oval id="Oval 74" o:spid="_x0000_s1035" style="position:absolute;left:1462;top:14835;width:101;height:101;visibility:visible;mso-wrap-style:square;v-text-anchor:top" o:gfxdata="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" fillcolor="#84a2c6" stroked="f"/>
-                  </v:group>
-                  <w10:wrap anchorx="margin" anchory="page"/>
-                </v:group>
-              </w:pict>
-            </mc:Fallback>
-          </mc:AlternateContent>
+          <w:pict>
+            <v:group id="_x0000_s4097" style="position:absolute;left:0;text-align:left;margin-left:0;margin-top:0;width:38.45pt;height:18.7pt;z-index:251666432;mso-top-percent:200;mso-position-horizontal:center;mso-position-horizontal-relative:right-margin-area;mso-position-vertical-relative:page;mso-top-percent:200" coordorigin="689,3255" coordsize="769,374" o:gfxdata="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" o:allowincell="f">
+              <v:shapetype id="_x0000_t202" coordsize="21600,21600" o:spt="202" path="m,l,21600r21600,l21600,xe">
+                <v:stroke joinstyle="miter"/>
+                <v:path gradientshapeok="t" o:connecttype="rect"/>
+              </v:shapetype>
+              <v:shape id="Text Box 71" o:spid="_x0000_s4101" type="#_x0000_t202" style="position:absolute;left:689;top:3263;width:769;height:360;visibility:visible;v-text-anchor:middle" o:gfxdata="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" filled="f" stroked="f">
+                <v:textbox inset="0,0,0,0">
+                  <w:txbxContent>
+                    <w:p>
+                      <w:pPr>
+                        <w:pStyle w:val="a3"/>
+                      </w:pPr>
+                      <w:r>
+                        <w:rPr>
+                          <w:sz w:val="22"/>
+                          <w:szCs w:val="22"/>
+                        </w:rPr>
+                        <w:fldChar w:fldCharType="begin"/>
+                      </w:r>
+                      <w:r>
+                        <w:instrText>PAGE    \* MERGEFORMAT</w:instrText>
+                      </w:r>
+                      <w:r>
+                        <w:rPr>
+                          <w:sz w:val="22"/>
+                          <w:szCs w:val="22"/>
+                        </w:rPr>
+                        <w:fldChar w:fldCharType="separate"/>
+                      </w:r>
+                      <w:r>
+                        <w:rPr>
+                          <w:rStyle w:val="aa"/>
+                          <w:b/>
+                          <w:bCs/>
+                          <w:noProof/>
+                          <w:color w:val="403152" w:themeColor="accent4" w:themeShade="80"/>
+                          <w:sz w:val="16"/>
+                          <w:szCs w:val="16"/>
+                          <w:lang w:val="zh-CN"/>
+                        </w:rPr>
+                        <w:t>1</w:t>
+                      </w:r>
+                      <w:r>
+                        <w:rPr>
+                          <w:rStyle w:val="aa"/>
+                          <w:b/>
+                          <w:bCs/>
+                          <w:color w:val="403152" w:themeColor="accent4" w:themeShade="80"/>
+                          <w:sz w:val="16"/>
+                          <w:szCs w:val="16"/>
+                        </w:rPr>
+                        <w:fldChar w:fldCharType="end"/>
+                      </w:r>
+                    </w:p>
+                  </w:txbxContent>
+                </v:textbox>
+              </v:shape>
+              <v:group id="Group 72" o:spid="_x0000_s4098" style="position:absolute;left:886;top:3255;width:374;height:374" coordorigin="1453,14832" coordsize="374,374" o:gfxdata="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">
+                <v:oval id="Oval 73" o:spid="_x0000_s4100" style="position:absolute;left:1453;top:14832;width:374;height:374;visibility:visible" o:gfxdata="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" filled="f" strokecolor="#84a2c6" strokeweight=".5pt"/>
+                <v:oval id="Oval 74" o:spid="_x0000_s4099" style="position:absolute;left:1462;top:14835;width:101;height:101;visibility:visible" o:gfxdata="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" fillcolor="#84a2c6" stroked="f"/>
+              </v:group>
+              <w10:wrap anchorx="margin" anchory="page"/>
+            </v:group>
+          </w:pict>
         </w:r>
       </w:sdtContent>
     </w:sdt>
@@ -1803,7 +1351,7 @@
         <w:noProof/>
       </w:rPr>
       <w:drawing>
-        <wp:anchor distT="0" distB="0" distL="114300" distR="114300" simplePos="0" relativeHeight="251662336" behindDoc="0" locked="0" layoutInCell="1" allowOverlap="1" wp14:anchorId="58E59201" wp14:editId="7A1F05EE">
+        <wp:anchor distT="0" distB="0" distL="114300" distR="114300" simplePos="0" relativeHeight="251662336" behindDoc="0" locked="0" layoutInCell="1" allowOverlap="1">
           <wp:simplePos x="0" y="0"/>
           <wp:positionH relativeFrom="column">
             <wp:posOffset>-1146810</wp:posOffset>
@@ -1831,7 +1379,7 @@
                   <a:blip r:embed="rId1">
                     <a:extLst>
                       <a:ext uri="{28A0092B-C50C-407E-A947-70E740481C1C}">
-                        <a14:useLocalDpi xmlns:a14="http://schemas.microsoft.com/office/drawing/2010/main" val="0"/>
+                        <a14:useLocalDpi xmlns:a14="http://schemas.microsoft.com/office/drawing/2010/main" xmlns:wps="http://schemas.microsoft.com/office/word/2010/wordprocessingShape" xmlns:wpi="http://schemas.microsoft.com/office/word/2010/wordprocessingInk" xmlns:wpg="http://schemas.microsoft.com/office/word/2010/wordprocessingGroup" xmlns:w14="http://schemas.microsoft.com/office/word/2010/wordml" xmlns:w="http://schemas.openxmlformats.org/wordprocessingml/2006/main" xmlns:w10="urn:schemas-microsoft-com:office:word" xmlns:wp14="http://schemas.microsoft.com/office/word/2010/wordprocessingDrawing" xmlns:v="urn:schemas-microsoft-com:vml" xmlns:o="urn:schemas-microsoft-com:office:office" xmlns:mc="http://schemas.openxmlformats.org/markup-compatibility/2006" xmlns:wpc="http://schemas.microsoft.com/office/word/2010/wordprocessingCanvas" xmlns="" val="0"/>
                       </a:ext>
                     </a:extLst>
                   </a:blip>
@@ -1853,12 +1401,6 @@
               </pic:pic>
             </a:graphicData>
           </a:graphic>
-          <wp14:sizeRelH relativeFrom="page">
-            <wp14:pctWidth>0</wp14:pctWidth>
-          </wp14:sizeRelH>
-          <wp14:sizeRelV relativeFrom="page">
-            <wp14:pctHeight>0</wp14:pctHeight>
-          </wp14:sizeRelV>
         </wp:anchor>
       </w:drawing>
     </w:r>
@@ -1867,7 +1409,7 @@
 </file>
 
 <file path=word/numbering.xml><?xml version="1.0" encoding="utf-8"?>
-<w:numbering xmlns:wpc="http://schemas.microsoft.com/office/word/2010/wordprocessingCanvas" xmlns:mc="http://schemas.openxmlformats.org/markup-compatibility/2006" xmlns:o="urn:schemas-microsoft-com:office:office" xmlns:r="http://schemas.openxmlformats.org/officeDocument/2006/relationships" xmlns:m="http://schemas.openxmlformats.org/officeDocument/2006/math" xmlns:v="urn:schemas-microsoft-com:vml" xmlns:wp14="http://schemas.microsoft.com/office/word/2010/wordprocessingDrawing" xmlns:wp="http://schemas.openxmlformats.org/drawingml/2006/wordprocessingDrawing" xmlns:w10="urn:schemas-microsoft-com:office:word" xmlns:w="http://schemas.openxmlformats.org/wordprocessingml/2006/main" xmlns:w14="http://schemas.microsoft.com/office/word/2010/wordml" xmlns:wpg="http://schemas.microsoft.com/office/word/2010/wordprocessingGroup" xmlns:wpi="http://schemas.microsoft.com/office/word/2010/wordprocessingInk" xmlns:wne="http://schemas.microsoft.com/office/word/2006/wordml" xmlns:wps="http://schemas.microsoft.com/office/word/2010/wordprocessingShape" mc:Ignorable="w14 wp14">
+<w:numbering xmlns:ve="http://schemas.openxmlformats.org/markup-compatibility/2006" xmlns:o="urn:schemas-microsoft-com:office:office" xmlns:r="http://schemas.openxmlformats.org/officeDocument/2006/relationships" xmlns:m="http://schemas.openxmlformats.org/officeDocument/2006/math" xmlns:v="urn:schemas-microsoft-com:vml" xmlns:wp="http://schemas.openxmlformats.org/drawingml/2006/wordprocessingDrawing" xmlns:w10="urn:schemas-microsoft-com:office:word" xmlns:w="http://schemas.openxmlformats.org/wordprocessingml/2006/main" xmlns:wne="http://schemas.microsoft.com/office/word/2006/wordml">
   <w:abstractNum w:abstractNumId="0">
     <w:nsid w:val="02F22311"/>
     <w:multiLevelType w:val="hybridMultilevel"/>
@@ -4083,7 +3625,544 @@
 </file>
 
 <file path=word/styles.xml><?xml version="1.0" encoding="utf-8"?>
-<w:styles xmlns:mc="http://schemas.openxmlformats.org/markup-compatibility/2006" xmlns:r="http://schemas.openxmlformats.org/officeDocument/2006/relationships" xmlns:w="http://schemas.openxmlformats.org/wordprocessingml/2006/main" xmlns:w14="http://schemas.microsoft.com/office/word/2010/wordml" mc:Ignorable="w14">
+<w:styles xmlns:r="http://schemas.openxmlformats.org/officeDocument/2006/relationships" xmlns:w="http://schemas.openxmlformats.org/wordprocessingml/2006/main">
+  <w:docDefaults>
+    <w:rPrDefault>
+      <w:rPr>
+        <w:rFonts w:ascii="Calibri" w:eastAsia="宋体" w:hAnsi="Calibri" w:cs="Times New Roman"/>
+        <w:lang w:val="en-US" w:eastAsia="zh-CN" w:bidi="ar-SA"/>
+      </w:rPr>
+    </w:rPrDefault>
+    <w:pPrDefault/>
+  </w:docDefaults>
+  <w:latentStyles w:defLockedState="0" w:defUIPriority="99" w:defSemiHidden="1" w:defUnhideWhenUsed="1" w:defQFormat="0" w:count="267">
+    <w:lsdException w:name="Normal" w:locked="1" w:semiHidden="0" w:uiPriority="0" w:unhideWhenUsed="0" w:qFormat="1"/>
+    <w:lsdException w:name="heading 1" w:locked="1" w:semiHidden="0" w:uiPriority="0" w:unhideWhenUsed="0" w:qFormat="1"/>
+    <w:lsdException w:name="heading 2" w:locked="1" w:uiPriority="0" w:qFormat="1"/>
+    <w:lsdException w:name="heading 3" w:locked="1" w:uiPriority="0" w:qFormat="1"/>
+    <w:lsdException w:name="heading 4" w:locked="1" w:uiPriority="0" w:qFormat="1"/>
+    <w:lsdException w:name="heading 5" w:locked="1" w:uiPriority="0" w:qFormat="1"/>
+    <w:lsdException w:name="heading 6" w:locked="1" w:uiPriority="0" w:qFormat="1"/>
+    <w:lsdException w:name="heading 7" w:locked="1" w:uiPriority="0" w:qFormat="1"/>
+    <w:lsdException w:name="heading 8" w:locked="1" w:uiPriority="0" w:qFormat="1"/>
+    <w:lsdException w:name="heading 9" w:locked="1" w:uiPriority="0" w:qFormat="1"/>
+    <w:lsdException w:name="toc 1" w:locked="1" w:semiHidden="0" w:uiPriority="0" w:unhideWhenUsed="0"/>
+    <w:lsdException w:name="toc 2" w:locked="1" w:semiHidden="0" w:uiPriority="0" w:unhideWhenUsed="0"/>
+    <w:lsdException w:name="toc 3" w:locked="1" w:semiHidden="0" w:uiPriority="0" w:unhideWhenUsed="0"/>
+    <w:lsdException w:name="toc 4" w:locked="1" w:semiHidden="0" w:uiPriority="0" w:unhideWhenUsed="0"/>
+    <w:lsdException w:name="toc 5" w:locked="1" w:semiHidden="0" w:uiPriority="0" w:unhideWhenUsed="0"/>
+    <w:lsdException w:name="toc 6" w:locked="1" w:semiHidden="0" w:uiPriority="0" w:unhideWhenUsed="0"/>
+    <w:lsdException w:name="toc 7" w:locked="1" w:semiHidden="0" w:uiPriority="0" w:unhideWhenUsed="0"/>
+    <w:lsdException w:name="toc 8" w:locked="1" w:semiHidden="0" w:uiPriority="0" w:unhideWhenUsed="0"/>
+    <w:lsdException w:name="toc 9" w:locked="1" w:semiHidden="0" w:uiPriority="0" w:unhideWhenUsed="0"/>
+    <w:lsdException w:name="caption" w:locked="1" w:uiPriority="0" w:qFormat="1"/>
+    <w:lsdException w:name="Title" w:locked="1" w:semiHidden="0" w:uiPriority="0" w:unhideWhenUsed="0" w:qFormat="1"/>
+    <w:lsdException w:name="Default Paragraph Font" w:locked="1" w:semiHidden="0" w:uiPriority="0" w:unhideWhenUsed="0"/>
+    <w:lsdException w:name="Subtitle" w:locked="1" w:semiHidden="0" w:uiPriority="0" w:unhideWhenUsed="0" w:qFormat="1"/>
+    <w:lsdException w:name="Strong" w:locked="1" w:semiHidden="0" w:uiPriority="0" w:unhideWhenUsed="0" w:qFormat="1"/>
+    <w:lsdException w:name="Emphasis" w:locked="1" w:semiHidden="0" w:uiPriority="0" w:unhideWhenUsed="0" w:qFormat="1"/>
+    <w:lsdException w:name="Table Grid" w:locked="1" w:semiHidden="0" w:uiPriority="59" w:unhideWhenUsed="0"/>
+    <w:lsdException w:name="Placeholder Text" w:unhideWhenUsed="0"/>
+    <w:lsdException w:name="No Spacing" w:semiHidden="0" w:uiPriority="1" w:unhideWhenUsed="0" w:qFormat="1"/>
+    <w:lsdException w:name="Light Shading" w:semiHidden="0" w:uiPriority="60" w:unhideWhenUsed="0"/>
+    <w:lsdException w:name="Light List" w:semiHidden="0" w:uiPriority="61" w:unhideWhenUsed="0"/>
+    <w:lsdException w:name="Light Grid" w:semiHidden="0" w:uiPriority="62" w:unhideWhenUsed="0"/>
+    <w:lsdException w:name="Medium Shading 1" w:semiHidden="0" w:uiPriority="63" w:unhideWhenUsed="0"/>
+    <w:lsdException w:name="Medium Shading 2" w:semiHidden="0" w:uiPriority="64" w:unhideWhenUsed="0"/>
+    <w:lsdException w:name="Medium List 1" w:semiHidden="0" w:uiPriority="65" w:unhideWhenUsed="0"/>
+    <w:lsdException w:name="Medium List 2" w:semiHidden="0" w:uiPriority="66" w:unhideWhenUsed="0"/>
+    <w:lsdException w:name="Medium Grid 1" w:semiHidden="0" w:uiPriority="67" w:unhideWhenUsed="0"/>
+    <w:lsdException w:name="Medium Grid 2" w:semiHidden="0" w:uiPriority="68" w:unhideWhenUsed="0"/>
+    <w:lsdException w:name="Medium Grid 3" w:semiHidden="0" w:uiPriority="69" w:unhideWhenUsed="0"/>
+    <w:lsdException w:name="Dark List" w:semiHidden="0" w:uiPriority="70" w:unhideWhenUsed="0"/>
+    <w:lsdException w:name="Colorful Shading" w:semiHidden="0" w:uiPriority="71" w:unhideWhenUsed="0"/>
+    <w:lsdException w:name="Colorful List" w:semiHidden="0" w:uiPriority="72" w:unhideWhenUsed="0"/>
+    <w:lsdException w:name="Colorful Grid" w:semiHidden="0" w:uiPriority="73" w:unhideWhenUsed="0"/>
+    <w:lsdException w:name="Light Shading Accent 1" w:semiHidden="0" w:uiPriority="60" w:unhideWhenUsed="0"/>
+    <w:lsdException w:name="Light List Accent 1" w:semiHidden="0" w:uiPriority="61" w:unhideWhenUsed="0"/>
+    <w:lsdException w:name="Light Grid Accent 1" w:semiHidden="0" w:uiPriority="62" w:unhideWhenUsed="0"/>
+    <w:lsdException w:name="Medium Shading 1 Accent 1" w:semiHidden="0" w:uiPriority="63" w:unhideWhenUsed="0"/>
+    <w:lsdException w:name="Medium Shading 2 Accent 1" w:semiHidden="0" w:uiPriority="64" w:unhideWhenUsed="0"/>
+    <w:lsdException w:name="Medium List 1 Accent 1" w:semiHidden="0" w:uiPriority="65" w:unhideWhenUsed="0"/>
+    <w:lsdException w:name="Revision" w:unhideWhenUsed="0"/>
+    <w:lsdException w:name="List Paragraph" w:semiHidden="0" w:uiPriority="34" w:unhideWhenUsed="0" w:qFormat="1"/>
+    <w:lsdException w:name="Quote" w:semiHidden="0" w:uiPriority="29" w:unhideWhenUsed="0" w:qFormat="1"/>
+    <w:lsdException w:name="Intense Quote" w:semiHidden="0" w:uiPriority="30" w:unhideWhenUsed="0" w:qFormat="1"/>
+    <w:lsdException w:name="Medium List 2 Accent 1" w:semiHidden="0" w:uiPriority="66" w:unhideWhenUsed="0"/>
+    <w:lsdException w:name="Medium Grid 1 Accent 1" w:semiHidden="0" w:uiPriority="67" w:unhideWhenUsed="0"/>
+    <w:lsdException w:name="Medium Grid 2 Accent 1" w:semiHidden="0" w:uiPriority="68" w:unhideWhenUsed="0"/>
+    <w:lsdException w:name="Medium Grid 3 Accent 1" w:semiHidden="0" w:uiPriority="69" w:unhideWhenUsed="0"/>
+    <w:lsdException w:name="Dark List Accent 1" w:semiHidden="0" w:uiPriority="70" w:unhideWhenUsed="0"/>
+    <w:lsdException w:name="Colorful Shading Accent 1" w:semiHidden="0" w:uiPriority="71" w:unhideWhenUsed="0"/>
+    <w:lsdException w:name="Colorful List Accent 1" w:semiHidden="0" w:uiPriority="72" w:unhideWhenUsed="0"/>
+    <w:lsdException w:name="Colorful Grid Accent 1" w:semiHidden="0" w:uiPriority="73" w:unhideWhenUsed="0"/>
+    <w:lsdException w:name="Light Shading Accent 2" w:semiHidden="0" w:uiPriority="60" w:unhideWhenUsed="0"/>
+    <w:lsdException w:name="Light List Accent 2" w:semiHidden="0" w:uiPriority="61" w:unhideWhenUsed="0"/>
+    <w:lsdException w:name="Light Grid Accent 2" w:semiHidden="0" w:uiPriority="62" w:unhideWhenUsed="0"/>
+    <w:lsdException w:name="Medium Shading 1 Accent 2" w:semiHidden="0" w:uiPriority="63" w:unhideWhenUsed="0"/>
+    <w:lsdException w:name="Medium Shading 2 Accent 2" w:semiHidden="0" w:uiPriority="64" w:unhideWhenUsed="0"/>
+    <w:lsdException w:name="Medium List 1 Accent 2" w:semiHidden="0" w:uiPriority="65" w:unhideWhenUsed="0"/>
+    <w:lsdException w:name="Medium List 2 Accent 2" w:semiHidden="0" w:uiPriority="66" w:unhideWhenUsed="0"/>
+    <w:lsdException w:name="Medium Grid 1 Accent 2" w:semiHidden="0" w:uiPriority="67" w:unhideWhenUsed="0"/>
+    <w:lsdException w:name="Medium Grid 2 Accent 2" w:semiHidden="0" w:uiPriority="68" w:unhideWhenUsed="0"/>
+    <w:lsdException w:name="Medium Grid 3 Accent 2" w:semiHidden="0" w:uiPriority="69" w:unhideWhenUsed="0"/>
+    <w:lsdException w:name="Dark List Accent 2" w:semiHidden="0" w:uiPriority="70" w:unhideWhenUsed="0"/>
+    <w:lsdException w:name="Colorful Shading Accent 2" w:semiHidden="0" w:uiPriority="71" w:unhideWhenUsed="0"/>
+    <w:lsdException w:name="Colorful List Accent 2" w:semiHidden="0" w:uiPriority="72" w:unhideWhenUsed="0"/>
+    <w:lsdException w:name="Colorful Grid Accent 2" w:semiHidden="0" w:uiPriority="73" w:unhideWhenUsed="0"/>
+    <w:lsdException w:name="Light Shading Accent 3" w:semiHidden="0" w:uiPriority="60" w:unhideWhenUsed="0"/>
+    <w:lsdException w:name="Light List Accent 3" w:semiHidden="0" w:uiPriority="61" w:unhideWhenUsed="0"/>
+    <w:lsdException w:name="Light Grid Accent 3" w:semiHidden="0" w:uiPriority="62" w:unhideWhenUsed="0"/>
+    <w:lsdException w:name="Medium Shading 1 Accent 3" w:semiHidden="0" w:uiPriority="63" w:unhideWhenUsed="0"/>
+    <w:lsdException w:name="Medium Shading 2 Accent 3" w:semiHidden="0" w:uiPriority="64" w:unhideWhenUsed="0"/>
+    <w:lsdException w:name="Medium List 1 Accent 3" w:semiHidden="0" w:uiPriority="65" w:unhideWhenUsed="0"/>
+    <w:lsdException w:name="Medium List 2 Accent 3" w:semiHidden="0" w:uiPriority="66" w:unhideWhenUsed="0"/>
+    <w:lsdException w:name="Medium Grid 1 Accent 3" w:semiHidden="0" w:uiPriority="67" w:unhideWhenUsed="0"/>
+    <w:lsdException w:name="Medium Grid 2 Accent 3" w:semiHidden="0" w:uiPriority="68" w:unhideWhenUsed="0"/>
+    <w:lsdException w:name="Medium Grid 3 Accent 3" w:semiHidden="0" w:uiPriority="69" w:unhideWhenUsed="0"/>
+    <w:lsdException w:name="Dark List Accent 3" w:semiHidden="0" w:uiPriority="70" w:unhideWhenUsed="0"/>
+    <w:lsdException w:name="Colorful Shading Accent 3" w:semiHidden="0" w:uiPriority="71" w:unhideWhenUsed="0"/>
+    <w:lsdException w:name="Colorful List Accent 3" w:semiHidden="0" w:uiPriority="72" w:unhideWhenUsed="0"/>
+    <w:lsdException w:name="Colorful Grid Accent 3" w:semiHidden="0" w:uiPriority="73" w:unhideWhenUsed="0"/>
+    <w:lsdException w:name="Light Shading Accent 4" w:semiHidden="0" w:uiPriority="60" w:unhideWhenUsed="0"/>
+    <w:lsdException w:name="Light List Accent 4" w:semiHidden="0" w:uiPriority="61" w:unhideWhenUsed="0"/>
+    <w:lsdException w:name="Light Grid Accent 4" w:semiHidden="0" w:uiPriority="62" w:unhideWhenUsed="0"/>
+    <w:lsdException w:name="Medium Shading 1 Accent 4" w:semiHidden="0" w:uiPriority="63" w:unhideWhenUsed="0"/>
+    <w:lsdException w:name="Medium Shading 2 Accent 4" w:semiHidden="0" w:uiPriority="64" w:unhideWhenUsed="0"/>
+    <w:lsdException w:name="Medium List 1 Accent 4" w:semiHidden="0" w:uiPriority="65" w:unhideWhenUsed="0"/>
+    <w:lsdException w:name="Medium List 2 Accent 4" w:semiHidden="0" w:uiPriority="66" w:unhideWhenUsed="0"/>
+    <w:lsdException w:name="Medium Grid 1 Accent 4" w:semiHidden="0" w:uiPriority="67" w:unhideWhenUsed="0"/>
+    <w:lsdException w:name="Medium Grid 2 Accent 4" w:semiHidden="0" w:uiPriority="68" w:unhideWhenUsed="0"/>
+    <w:lsdException w:name="Medium Grid 3 Accent 4" w:semiHidden="0" w:uiPriority="69" w:unhideWhenUsed="0"/>
+    <w:lsdException w:name="Dark List Accent 4" w:semiHidden="0" w:uiPriority="70" w:unhideWhenUsed="0"/>
+    <w:lsdException w:name="Colorful Shading Accent 4" w:semiHidden="0" w:uiPriority="71" w:unhideWhenUsed="0"/>
+    <w:lsdException w:name="Colorful List Accent 4" w:semiHidden="0" w:uiPriority="72" w:unhideWhenUsed="0"/>
+    <w:lsdException w:name="Colorful Grid Accent 4" w:semiHidden="0" w:uiPriority="73" w:unhideWhenUsed="0"/>
+    <w:lsdException w:name="Light Shading Accent 5" w:semiHidden="0" w:uiPriority="60" w:unhideWhenUsed="0"/>
+    <w:lsdException w:name="Light List Accent 5" w:semiHidden="0" w:uiPriority="61" w:unhideWhenUsed="0"/>
+    <w:lsdException w:name="Light Grid Accent 5" w:semiHidden="0" w:uiPriority="62" w:unhideWhenUsed="0"/>
+    <w:lsdException w:name="Medium Shading 1 Accent 5" w:semiHidden="0" w:uiPriority="63" w:unhideWhenUsed="0"/>
+    <w:lsdException w:name="Medium Shading 2 Accent 5" w:semiHidden="0" w:uiPriority="64" w:unhideWhenUsed="0"/>
+    <w:lsdException w:name="Medium List 1 Accent 5" w:semiHidden="0" w:uiPriority="65" w:unhideWhenUsed="0"/>
+    <w:lsdException w:name="Medium List 2 Accent 5" w:semiHidden="0" w:uiPriority="66" w:unhideWhenUsed="0"/>
+    <w:lsdException w:name="Medium Grid 1 Accent 5" w:semiHidden="0" w:uiPriority="67" w:unhideWhenUsed="0"/>
+    <w:lsdException w:name="Medium Grid 2 Accent 5" w:semiHidden="0" w:uiPriority="68" w:unhideWhenUsed="0"/>
+    <w:lsdException w:name="Medium Grid 3 Accent 5" w:semiHidden="0" w:uiPriority="69" w:unhideWhenUsed="0"/>
+    <w:lsdException w:name="Dark List Accent 5" w:semiHidden="0" w:uiPriority="70" w:unhideWhenUsed="0"/>
+    <w:lsdException w:name="Colorful Shading Accent 5" w:semiHidden="0" w:uiPriority="71" w:unhideWhenUsed="0"/>
+    <w:lsdException w:name="Colorful List Accent 5" w:semiHidden="0" w:uiPriority="72" w:unhideWhenUsed="0"/>
+    <w:lsdException w:name="Colorful Grid Accent 5" w:semiHidden="0" w:uiPriority="73" w:unhideWhenUsed="0"/>
+    <w:lsdException w:name="Light Shading Accent 6" w:semiHidden="0" w:uiPriority="60" w:unhideWhenUsed="0"/>
+    <w:lsdException w:name="Light List Accent 6" w:semiHidden="0" w:uiPriority="61" w:unhideWhenUsed="0"/>
+    <w:lsdException w:name="Light Grid Accent 6" w:semiHidden="0" w:uiPriority="62" w:unhideWhenUsed="0"/>
+    <w:lsdException w:name="Medium Shading 1 Accent 6" w:semiHidden="0" w:uiPriority="63" w:unhideWhenUsed="0"/>
+    <w:lsdException w:name="Medium Shading 2 Accent 6" w:semiHidden="0" w:uiPriority="64" w:unhideWhenUsed="0"/>
+    <w:lsdException w:name="Medium List 1 Accent 6" w:semiHidden="0" w:uiPriority="65" w:unhideWhenUsed="0"/>
+    <w:lsdException w:name="Medium List 2 Accent 6" w:semiHidden="0" w:uiPriority="66" w:unhideWhenUsed="0"/>
+    <w:lsdException w:name="Medium Grid 1 Accent 6" w:semiHidden="0" w:uiPriority="67" w:unhideWhenUsed="0"/>
+    <w:lsdException w:name="Medium Grid 2 Accent 6" w:semiHidden="0" w:uiPriority="68" w:unhideWhenUsed="0"/>
+    <w:lsdException w:name="Medium Grid 3 Accent 6" w:semiHidden="0" w:uiPriority="69" w:unhideWhenUsed="0"/>
+    <w:lsdException w:name="Dark List Accent 6" w:semiHidden="0" w:uiPriority="70" w:unhideWhenUsed="0"/>
+    <w:lsdException w:name="Colorful Shading Accent 6" w:semiHidden="0" w:uiPriority="71" w:unhideWhenUsed="0"/>
+    <w:lsdException w:name="Colorful List Accent 6" w:semiHidden="0" w:uiPriority="72" w:unhideWhenUsed="0"/>
+    <w:lsdException w:name="Colorful Grid Accent 6" w:semiHidden="0" w:uiPriority="73" w:unhideWhenUsed="0"/>
+    <w:lsdException w:name="Subtle Emphasis" w:semiHidden="0" w:uiPriority="19" w:unhideWhenUsed="0" w:qFormat="1"/>
+    <w:lsdException w:name="Intense Emphasis" w:semiHidden="0" w:uiPriority="21" w:unhideWhenUsed="0" w:qFormat="1"/>
+    <w:lsdException w:name="Subtle Reference" w:semiHidden="0" w:uiPriority="31" w:unhideWhenUsed="0" w:qFormat="1"/>
+    <w:lsdException w:name="Intense Reference" w:semiHidden="0" w:uiPriority="32" w:unhideWhenUsed="0" w:qFormat="1"/>
+    <w:lsdException w:name="Book Title" w:semiHidden="0" w:uiPriority="33" w:unhideWhenUsed="0" w:qFormat="1"/>
+    <w:lsdException w:name="Bibliography" w:uiPriority="37"/>
+    <w:lsdException w:name="TOC Heading" w:uiPriority="39" w:qFormat="1"/>
+  </w:latentStyles>
+  <w:style w:type="paragraph" w:default="1" w:styleId="a">
+    <w:name w:val="Normal"/>
+    <w:qFormat/>
+    <w:rsid w:val="00FD7966"/>
+    <w:pPr>
+      <w:widowControl w:val="0"/>
+      <w:jc w:val="both"/>
+    </w:pPr>
+    <w:rPr>
+      <w:kern w:val="2"/>
+      <w:sz w:val="21"/>
+      <w:szCs w:val="22"/>
+    </w:rPr>
+  </w:style>
+  <w:style w:type="paragraph" w:styleId="2">
+    <w:name w:val="heading 2"/>
+    <w:basedOn w:val="a"/>
+    <w:next w:val="a"/>
+    <w:link w:val="2Char"/>
+    <w:unhideWhenUsed/>
+    <w:qFormat/>
+    <w:locked/>
+    <w:rsid w:val="009D100D"/>
+    <w:pPr>
+      <w:keepNext/>
+      <w:keepLines/>
+      <w:spacing w:before="260" w:after="260" w:line="416" w:lineRule="auto"/>
+      <w:outlineLvl w:val="1"/>
+    </w:pPr>
+    <w:rPr>
+      <w:rFonts w:ascii="Cambria" w:hAnsi="Cambria"/>
+      <w:b/>
+      <w:bCs/>
+      <w:sz w:val="32"/>
+      <w:szCs w:val="32"/>
+    </w:rPr>
+  </w:style>
+  <w:style w:type="character" w:default="1" w:styleId="a0">
+    <w:name w:val="Default Paragraph Font"/>
+    <w:uiPriority w:val="1"/>
+    <w:semiHidden/>
+    <w:unhideWhenUsed/>
+  </w:style>
+  <w:style w:type="table" w:default="1" w:styleId="a1">
+    <w:name w:val="Normal Table"/>
+    <w:uiPriority w:val="99"/>
+    <w:semiHidden/>
+    <w:unhideWhenUsed/>
+    <w:qFormat/>
+    <w:tblPr>
+      <w:tblInd w:w="0" w:type="dxa"/>
+      <w:tblCellMar>
+        <w:top w:w="0" w:type="dxa"/>
+        <w:left w:w="108" w:type="dxa"/>
+        <w:bottom w:w="0" w:type="dxa"/>
+        <w:right w:w="108" w:type="dxa"/>
+      </w:tblCellMar>
+    </w:tblPr>
+  </w:style>
+  <w:style w:type="numbering" w:default="1" w:styleId="a2">
+    <w:name w:val="No List"/>
+    <w:uiPriority w:val="99"/>
+    <w:semiHidden/>
+    <w:unhideWhenUsed/>
+  </w:style>
+  <w:style w:type="paragraph" w:styleId="a3">
+    <w:name w:val="header"/>
+    <w:basedOn w:val="a"/>
+    <w:link w:val="Char"/>
+    <w:uiPriority w:val="99"/>
+    <w:rsid w:val="00B65F8E"/>
+    <w:pPr>
+      <w:pBdr>
+        <w:bottom w:val="single" w:sz="6" w:space="1" w:color="auto"/>
+      </w:pBdr>
+      <w:tabs>
+        <w:tab w:val="center" w:pos="4153"/>
+        <w:tab w:val="right" w:pos="8306"/>
+      </w:tabs>
+      <w:snapToGrid w:val="0"/>
+      <w:jc w:val="center"/>
+    </w:pPr>
+    <w:rPr>
+      <w:sz w:val="18"/>
+      <w:szCs w:val="18"/>
+    </w:rPr>
+  </w:style>
+  <w:style w:type="character" w:customStyle="1" w:styleId="Char">
+    <w:name w:val="页眉 Char"/>
+    <w:link w:val="a3"/>
+    <w:uiPriority w:val="99"/>
+    <w:locked/>
+    <w:rsid w:val="00B65F8E"/>
+    <w:rPr>
+      <w:rFonts w:cs="Times New Roman"/>
+      <w:sz w:val="18"/>
+      <w:szCs w:val="18"/>
+    </w:rPr>
+  </w:style>
+  <w:style w:type="paragraph" w:styleId="a4">
+    <w:name w:val="footer"/>
+    <w:basedOn w:val="a"/>
+    <w:link w:val="Char0"/>
+    <w:uiPriority w:val="99"/>
+    <w:rsid w:val="00B65F8E"/>
+    <w:pPr>
+      <w:tabs>
+        <w:tab w:val="center" w:pos="4153"/>
+        <w:tab w:val="right" w:pos="8306"/>
+      </w:tabs>
+      <w:snapToGrid w:val="0"/>
+      <w:jc w:val="left"/>
+    </w:pPr>
+    <w:rPr>
+      <w:sz w:val="18"/>
+      <w:szCs w:val="18"/>
+    </w:rPr>
+  </w:style>
+  <w:style w:type="character" w:customStyle="1" w:styleId="Char0">
+    <w:name w:val="页脚 Char"/>
+    <w:link w:val="a4"/>
+    <w:uiPriority w:val="99"/>
+    <w:locked/>
+    <w:rsid w:val="00B65F8E"/>
+    <w:rPr>
+      <w:rFonts w:cs="Times New Roman"/>
+      <w:sz w:val="18"/>
+      <w:szCs w:val="18"/>
+    </w:rPr>
+  </w:style>
+  <w:style w:type="paragraph" w:styleId="a5">
+    <w:name w:val="Balloon Text"/>
+    <w:basedOn w:val="a"/>
+    <w:link w:val="Char1"/>
+    <w:uiPriority w:val="99"/>
+    <w:semiHidden/>
+    <w:rsid w:val="00B65F8E"/>
+    <w:rPr>
+      <w:sz w:val="18"/>
+      <w:szCs w:val="18"/>
+    </w:rPr>
+  </w:style>
+  <w:style w:type="character" w:customStyle="1" w:styleId="Char1">
+    <w:name w:val="批注框文本 Char"/>
+    <w:link w:val="a5"/>
+    <w:uiPriority w:val="99"/>
+    <w:semiHidden/>
+    <w:locked/>
+    <w:rsid w:val="00B65F8E"/>
+    <w:rPr>
+      <w:rFonts w:cs="Times New Roman"/>
+      <w:sz w:val="18"/>
+      <w:szCs w:val="18"/>
+    </w:rPr>
+  </w:style>
+  <w:style w:type="paragraph" w:styleId="a6">
+    <w:name w:val="No Spacing"/>
+    <w:link w:val="Char2"/>
+    <w:uiPriority w:val="99"/>
+    <w:qFormat/>
+    <w:rsid w:val="00BC6131"/>
+    <w:rPr>
+      <w:sz w:val="22"/>
+      <w:szCs w:val="22"/>
+    </w:rPr>
+  </w:style>
+  <w:style w:type="character" w:customStyle="1" w:styleId="Char2">
+    <w:name w:val="无间隔 Char"/>
+    <w:link w:val="a6"/>
+    <w:uiPriority w:val="99"/>
+    <w:locked/>
+    <w:rsid w:val="00BC6131"/>
+    <w:rPr>
+      <w:rFonts w:cs="Times New Roman"/>
+      <w:sz w:val="22"/>
+      <w:szCs w:val="22"/>
+      <w:lang w:val="en-US" w:eastAsia="zh-CN" w:bidi="ar-SA"/>
+    </w:rPr>
+  </w:style>
+  <w:style w:type="character" w:customStyle="1" w:styleId="2Char">
+    <w:name w:val="标题 2 Char"/>
+    <w:link w:val="2"/>
+    <w:rsid w:val="009D100D"/>
+    <w:rPr>
+      <w:rFonts w:ascii="Cambria" w:eastAsia="宋体" w:hAnsi="Cambria" w:cs="Times New Roman"/>
+      <w:b/>
+      <w:bCs/>
+      <w:sz w:val="32"/>
+      <w:szCs w:val="32"/>
+    </w:rPr>
+  </w:style>
+  <w:style w:type="table" w:styleId="a7">
+    <w:name w:val="Table Grid"/>
+    <w:basedOn w:val="a1"/>
+    <w:uiPriority w:val="59"/>
+    <w:locked/>
+    <w:rsid w:val="003818DC"/>
+    <w:tblPr>
+      <w:tblInd w:w="0" w:type="dxa"/>
+      <w:tblBorders>
+        <w:top w:val="single" w:sz="4" w:space="0" w:color="auto"/>
+        <w:left w:val="single" w:sz="4" w:space="0" w:color="auto"/>
+        <w:bottom w:val="single" w:sz="4" w:space="0" w:color="auto"/>
+        <w:right w:val="single" w:sz="4" w:space="0" w:color="auto"/>
+        <w:insideH w:val="single" w:sz="4" w:space="0" w:color="auto"/>
+        <w:insideV w:val="single" w:sz="4" w:space="0" w:color="auto"/>
+      </w:tblBorders>
+      <w:tblCellMar>
+        <w:top w:w="0" w:type="dxa"/>
+        <w:left w:w="108" w:type="dxa"/>
+        <w:bottom w:w="0" w:type="dxa"/>
+        <w:right w:w="108" w:type="dxa"/>
+      </w:tblCellMar>
+    </w:tblPr>
+  </w:style>
+  <w:style w:type="character" w:styleId="a8">
+    <w:name w:val="Hyperlink"/>
+    <w:basedOn w:val="a0"/>
+    <w:uiPriority w:val="99"/>
+    <w:unhideWhenUsed/>
+    <w:rsid w:val="009550C6"/>
+    <w:rPr>
+      <w:color w:val="0000FF"/>
+      <w:u w:val="single"/>
+    </w:rPr>
+  </w:style>
+  <w:style w:type="table" w:styleId="-5">
+    <w:name w:val="Light List Accent 5"/>
+    <w:basedOn w:val="a1"/>
+    <w:uiPriority w:val="61"/>
+    <w:rsid w:val="009550C6"/>
+    <w:rPr>
+      <w:rFonts w:asciiTheme="minorHAnsi" w:eastAsia="微软雅黑" w:hAnsiTheme="minorHAnsi" w:cstheme="minorBidi"/>
+      <w:sz w:val="22"/>
+      <w:szCs w:val="22"/>
+    </w:rPr>
+    <w:tblPr>
+      <w:tblStyleRowBandSize w:val="1"/>
+      <w:tblStyleColBandSize w:val="1"/>
+      <w:tblInd w:w="0" w:type="dxa"/>
+      <w:tblBorders>
+        <w:top w:val="single" w:sz="8" w:space="0" w:color="4BACC6" w:themeColor="accent5"/>
+        <w:left w:val="single" w:sz="8" w:space="0" w:color="4BACC6" w:themeColor="accent5"/>
+        <w:bottom w:val="single" w:sz="8" w:space="0" w:color="4BACC6" w:themeColor="accent5"/>
+        <w:right w:val="single" w:sz="8" w:space="0" w:color="4BACC6" w:themeColor="accent5"/>
+      </w:tblBorders>
+      <w:tblCellMar>
+        <w:top w:w="0" w:type="dxa"/>
+        <w:left w:w="108" w:type="dxa"/>
+        <w:bottom w:w="0" w:type="dxa"/>
+        <w:right w:w="108" w:type="dxa"/>
+      </w:tblCellMar>
+    </w:tblPr>
+    <w:tblStylePr w:type="firstRow">
+      <w:pPr>
+        <w:spacing w:before="0" w:after="0" w:line="240" w:lineRule="auto"/>
+      </w:pPr>
+      <w:rPr>
+        <w:b/>
+        <w:bCs/>
+        <w:color w:val="FFFFFF" w:themeColor="background1"/>
+      </w:rPr>
+      <w:tblPr/>
+      <w:tcPr>
+        <w:shd w:val="clear" w:color="auto" w:fill="4BACC6" w:themeFill="accent5"/>
+      </w:tcPr>
+    </w:tblStylePr>
+    <w:tblStylePr w:type="lastRow">
+      <w:pPr>
+        <w:spacing w:before="0" w:after="0" w:line="240" w:lineRule="auto"/>
+      </w:pPr>
+      <w:rPr>
+        <w:b/>
+        <w:bCs/>
+      </w:rPr>
+      <w:tblPr/>
+      <w:tcPr>
+        <w:tcBorders>
+          <w:top w:val="double" w:sz="6" w:space="0" w:color="4BACC6" w:themeColor="accent5"/>
+          <w:left w:val="single" w:sz="8" w:space="0" w:color="4BACC6" w:themeColor="accent5"/>
+          <w:bottom w:val="single" w:sz="8" w:space="0" w:color="4BACC6" w:themeColor="accent5"/>
+          <w:right w:val="single" w:sz="8" w:space="0" w:color="4BACC6" w:themeColor="accent5"/>
+        </w:tcBorders>
+      </w:tcPr>
+    </w:tblStylePr>
+    <w:tblStylePr w:type="firstCol">
+      <w:rPr>
+        <w:b/>
+        <w:bCs/>
+      </w:rPr>
+    </w:tblStylePr>
+    <w:tblStylePr w:type="lastCol">
+      <w:rPr>
+        <w:b/>
+        <w:bCs/>
+      </w:rPr>
+    </w:tblStylePr>
+    <w:tblStylePr w:type="band1Vert">
+      <w:tblPr/>
+      <w:tcPr>
+        <w:tcBorders>
+          <w:top w:val="single" w:sz="8" w:space="0" w:color="4BACC6" w:themeColor="accent5"/>
+          <w:left w:val="single" w:sz="8" w:space="0" w:color="4BACC6" w:themeColor="accent5"/>
+          <w:bottom w:val="single" w:sz="8" w:space="0" w:color="4BACC6" w:themeColor="accent5"/>
+          <w:right w:val="single" w:sz="8" w:space="0" w:color="4BACC6" w:themeColor="accent5"/>
+        </w:tcBorders>
+      </w:tcPr>
+    </w:tblStylePr>
+    <w:tblStylePr w:type="band1Horz">
+      <w:tblPr/>
+      <w:tcPr>
+        <w:tcBorders>
+          <w:top w:val="single" w:sz="8" w:space="0" w:color="4BACC6" w:themeColor="accent5"/>
+          <w:left w:val="single" w:sz="8" w:space="0" w:color="4BACC6" w:themeColor="accent5"/>
+          <w:bottom w:val="single" w:sz="8" w:space="0" w:color="4BACC6" w:themeColor="accent5"/>
+          <w:right w:val="single" w:sz="8" w:space="0" w:color="4BACC6" w:themeColor="accent5"/>
+        </w:tcBorders>
+      </w:tcPr>
+    </w:tblStylePr>
+  </w:style>
+  <w:style w:type="paragraph" w:styleId="a9">
+    <w:name w:val="List Paragraph"/>
+    <w:basedOn w:val="a"/>
+    <w:uiPriority w:val="34"/>
+    <w:qFormat/>
+    <w:rsid w:val="003A69F1"/>
+    <w:pPr>
+      <w:ind w:firstLineChars="200" w:firstLine="420"/>
+    </w:pPr>
+    <w:rPr>
+      <w:rFonts w:asciiTheme="minorHAnsi" w:eastAsiaTheme="minorEastAsia" w:hAnsiTheme="minorHAnsi" w:cstheme="minorBidi"/>
+    </w:rPr>
+  </w:style>
+  <w:style w:type="character" w:styleId="aa">
+    <w:name w:val="page number"/>
+    <w:basedOn w:val="a0"/>
+    <w:uiPriority w:val="99"/>
+    <w:unhideWhenUsed/>
+    <w:rsid w:val="001761E6"/>
+  </w:style>
+  <w:style w:type="paragraph" w:styleId="ab">
+    <w:name w:val="Date"/>
+    <w:basedOn w:val="a"/>
+    <w:next w:val="a"/>
+    <w:link w:val="Char3"/>
+    <w:uiPriority w:val="99"/>
+    <w:semiHidden/>
+    <w:unhideWhenUsed/>
+    <w:rsid w:val="005F06D9"/>
+    <w:pPr>
+      <w:ind w:leftChars="2500" w:left="100"/>
+    </w:pPr>
+  </w:style>
+  <w:style w:type="character" w:customStyle="1" w:styleId="Char3">
+    <w:name w:val="日期 Char"/>
+    <w:basedOn w:val="a0"/>
+    <w:link w:val="ab"/>
+    <w:uiPriority w:val="99"/>
+    <w:semiHidden/>
+    <w:rsid w:val="005F06D9"/>
+    <w:rPr>
+      <w:kern w:val="2"/>
+      <w:sz w:val="21"/>
+      <w:szCs w:val="22"/>
+    </w:rPr>
+  </w:style>
+  <w:style w:type="paragraph" w:styleId="ac">
+    <w:name w:val="Normal (Web)"/>
+    <w:basedOn w:val="a"/>
+    <w:uiPriority w:val="99"/>
+    <w:unhideWhenUsed/>
+    <w:rsid w:val="005F06D9"/>
+    <w:pPr>
+      <w:widowControl/>
+      <w:spacing w:before="100" w:beforeAutospacing="1" w:after="100" w:afterAutospacing="1"/>
+      <w:jc w:val="left"/>
+    </w:pPr>
+    <w:rPr>
+      <w:rFonts w:ascii="宋体" w:hAnsi="宋体" w:cs="宋体"/>
+      <w:kern w:val="0"/>
+      <w:sz w:val="24"/>
+      <w:szCs w:val="24"/>
+    </w:rPr>
+  </w:style>
+</w:styles>
+</file>
+
+<file path=word/stylesWithEffects.xml><?xml version="1.0" encoding="utf-8"?>
+<w:styles xmlns:wpc="http://schemas.microsoft.com/office/word/2010/wordprocessingCanvas" xmlns:mc="http://schemas.openxmlformats.org/markup-compatibility/2006" xmlns:o="urn:schemas-microsoft-com:office:office" xmlns:r="http://schemas.openxmlformats.org/officeDocument/2006/relationships" xmlns:m="http://schemas.openxmlformats.org/officeDocument/2006/math" xmlns:v="urn:schemas-microsoft-com:vml" xmlns:wp14="http://schemas.microsoft.com/office/word/2010/wordprocessingDrawing" xmlns:wp="http://schemas.openxmlformats.org/drawingml/2006/wordprocessingDrawing" xmlns:w10="urn:schemas-microsoft-com:office:word" xmlns:w="http://schemas.openxmlformats.org/wordprocessingml/2006/main" xmlns:w14="http://schemas.microsoft.com/office/word/2010/wordml" xmlns:wpg="http://schemas.microsoft.com/office/word/2010/wordprocessingGroup" xmlns:wpi="http://schemas.microsoft.com/office/word/2010/wordprocessingInk" xmlns:wne="http://schemas.microsoft.com/office/word/2006/wordml" xmlns:wps="http://schemas.microsoft.com/office/word/2010/wordprocessingShape" mc:Ignorable="w14 wp14">
   <w:docDefaults>
     <w:rPrDefault>
       <w:rPr>
@@ -4618,542 +4697,6 @@
 </w:styles>
 </file>
 
-<file path=word/stylesWithEffects.xml><?xml version="1.0" encoding="utf-8"?>
-<w:styles xmlns:wpc="http://schemas.microsoft.com/office/word/2010/wordprocessingCanvas" xmlns:mc="http://schemas.openxmlformats.org/markup-compatibility/2006" xmlns:o="urn:schemas-microsoft-com:office:office" xmlns:r="http://schemas.openxmlformats.org/officeDocument/2006/relationships" xmlns:m="http://schemas.openxmlformats.org/officeDocument/2006/math" xmlns:v="urn:schemas-microsoft-com:vml" xmlns:wp14="http://schemas.microsoft.com/office/word/2010/wordprocessingDrawing" xmlns:wp="http://schemas.openxmlformats.org/drawingml/2006/wordprocessingDrawing" xmlns:w10="urn:schemas-microsoft-com:office:word" xmlns:w="http://schemas.openxmlformats.org/wordprocessingml/2006/main" xmlns:w14="http://schemas.microsoft.com/office/word/2010/wordml" xmlns:wpg="http://schemas.microsoft.com/office/word/2010/wordprocessingGroup" xmlns:wpi="http://schemas.microsoft.com/office/word/2010/wordprocessingInk" xmlns:wne="http://schemas.microsoft.com/office/word/2006/wordml" xmlns:wps="http://schemas.microsoft.com/office/word/2010/wordprocessingShape" mc:Ignorable="w14 wp14">
-  <w:docDefaults>
-    <w:rPrDefault>
-      <w:rPr>
-        <w:rFonts w:ascii="Calibri" w:eastAsia="宋体" w:hAnsi="Calibri" w:cs="Times New Roman"/>
-        <w:lang w:val="en-US" w:eastAsia="zh-CN" w:bidi="ar-SA"/>
-      </w:rPr>
-    </w:rPrDefault>
-    <w:pPrDefault/>
-  </w:docDefaults>
-  <w:latentStyles w:defLockedState="0" w:defUIPriority="99" w:defSemiHidden="1" w:defUnhideWhenUsed="1" w:defQFormat="0" w:count="267">
-    <w:lsdException w:name="Normal" w:locked="1" w:semiHidden="0" w:uiPriority="0" w:unhideWhenUsed="0" w:qFormat="1"/>
-    <w:lsdException w:name="heading 1" w:locked="1" w:semiHidden="0" w:uiPriority="0" w:unhideWhenUsed="0" w:qFormat="1"/>
-    <w:lsdException w:name="heading 2" w:locked="1" w:uiPriority="0" w:qFormat="1"/>
-    <w:lsdException w:name="heading 3" w:locked="1" w:uiPriority="0" w:qFormat="1"/>
-    <w:lsdException w:name="heading 4" w:locked="1" w:uiPriority="0" w:qFormat="1"/>
-    <w:lsdException w:name="heading 5" w:locked="1" w:uiPriority="0" w:qFormat="1"/>
-    <w:lsdException w:name="heading 6" w:locked="1" w:uiPriority="0" w:qFormat="1"/>
-    <w:lsdException w:name="heading 7" w:locked="1" w:uiPriority="0" w:qFormat="1"/>
-    <w:lsdException w:name="heading 8" w:locked="1" w:uiPriority="0" w:qFormat="1"/>
-    <w:lsdException w:name="heading 9" w:locked="1" w:uiPriority="0" w:qFormat="1"/>
-    <w:lsdException w:name="toc 1" w:locked="1" w:semiHidden="0" w:uiPriority="0" w:unhideWhenUsed="0"/>
-    <w:lsdException w:name="toc 2" w:locked="1" w:semiHidden="0" w:uiPriority="0" w:unhideWhenUsed="0"/>
-    <w:lsdException w:name="toc 3" w:locked="1" w:semiHidden="0" w:uiPriority="0" w:unhideWhenUsed="0"/>
-    <w:lsdException w:name="toc 4" w:locked="1" w:semiHidden="0" w:uiPriority="0" w:unhideWhenUsed="0"/>
-    <w:lsdException w:name="toc 5" w:locked="1" w:semiHidden="0" w:uiPriority="0" w:unhideWhenUsed="0"/>
-    <w:lsdException w:name="toc 6" w:locked="1" w:semiHidden="0" w:uiPriority="0" w:unhideWhenUsed="0"/>
-    <w:lsdException w:name="toc 7" w:locked="1" w:semiHidden="0" w:uiPriority="0" w:unhideWhenUsed="0"/>
-    <w:lsdException w:name="toc 8" w:locked="1" w:semiHidden="0" w:uiPriority="0" w:unhideWhenUsed="0"/>
-    <w:lsdException w:name="toc 9" w:locked="1" w:semiHidden="0" w:uiPriority="0" w:unhideWhenUsed="0"/>
-    <w:lsdException w:name="caption" w:locked="1" w:uiPriority="0" w:qFormat="1"/>
-    <w:lsdException w:name="Title" w:locked="1" w:semiHidden="0" w:uiPriority="0" w:unhideWhenUsed="0" w:qFormat="1"/>
-    <w:lsdException w:name="Default Paragraph Font" w:locked="1" w:semiHidden="0" w:uiPriority="0" w:unhideWhenUsed="0"/>
-    <w:lsdException w:name="Subtitle" w:locked="1" w:semiHidden="0" w:uiPriority="0" w:unhideWhenUsed="0" w:qFormat="1"/>
-    <w:lsdException w:name="Strong" w:locked="1" w:semiHidden="0" w:uiPriority="0" w:unhideWhenUsed="0" w:qFormat="1"/>
-    <w:lsdException w:name="Emphasis" w:locked="1" w:semiHidden="0" w:uiPriority="0" w:unhideWhenUsed="0" w:qFormat="1"/>
-    <w:lsdException w:name="Table Grid" w:locked="1" w:semiHidden="0" w:uiPriority="59" w:unhideWhenUsed="0"/>
-    <w:lsdException w:name="Placeholder Text" w:unhideWhenUsed="0"/>
-    <w:lsdException w:name="No Spacing" w:semiHidden="0" w:uiPriority="1" w:unhideWhenUsed="0" w:qFormat="1"/>
-    <w:lsdException w:name="Light Shading" w:semiHidden="0" w:uiPriority="60" w:unhideWhenUsed="0"/>
-    <w:lsdException w:name="Light List" w:semiHidden="0" w:uiPriority="61" w:unhideWhenUsed="0"/>
-    <w:lsdException w:name="Light Grid" w:semiHidden="0" w:uiPriority="62" w:unhideWhenUsed="0"/>
-    <w:lsdException w:name="Medium Shading 1" w:semiHidden="0" w:uiPriority="63" w:unhideWhenUsed="0"/>
-    <w:lsdException w:name="Medium Shading 2" w:semiHidden="0" w:uiPriority="64" w:unhideWhenUsed="0"/>
-    <w:lsdException w:name="Medium List 1" w:semiHidden="0" w:uiPriority="65" w:unhideWhenUsed="0"/>
-    <w:lsdException w:name="Medium List 2" w:semiHidden="0" w:uiPriority="66" w:unhideWhenUsed="0"/>
-    <w:lsdException w:name="Medium Grid 1" w:semiHidden="0" w:uiPriority="67" w:unhideWhenUsed="0"/>
-    <w:lsdException w:name="Medium Grid 2" w:semiHidden="0" w:uiPriority="68" w:unhideWhenUsed="0"/>
-    <w:lsdException w:name="Medium Grid 3" w:semiHidden="0" w:uiPriority="69" w:unhideWhenUsed="0"/>
-    <w:lsdException w:name="Dark List" w:semiHidden="0" w:uiPriority="70" w:unhideWhenUsed="0"/>
-    <w:lsdException w:name="Colorful Shading" w:semiHidden="0" w:uiPriority="71" w:unhideWhenUsed="0"/>
-    <w:lsdException w:name="Colorful List" w:semiHidden="0" w:uiPriority="72" w:unhideWhenUsed="0"/>
-    <w:lsdException w:name="Colorful Grid" w:semiHidden="0" w:uiPriority="73" w:unhideWhenUsed="0"/>
-    <w:lsdException w:name="Light Shading Accent 1" w:semiHidden="0" w:uiPriority="60" w:unhideWhenUsed="0"/>
-    <w:lsdException w:name="Light List Accent 1" w:semiHidden="0" w:uiPriority="61" w:unhideWhenUsed="0"/>
-    <w:lsdException w:name="Light Grid Accent 1" w:semiHidden="0" w:uiPriority="62" w:unhideWhenUsed="0"/>
-    <w:lsdException w:name="Medium Shading 1 Accent 1" w:semiHidden="0" w:uiPriority="63" w:unhideWhenUsed="0"/>
-    <w:lsdException w:name="Medium Shading 2 Accent 1" w:semiHidden="0" w:uiPriority="64" w:unhideWhenUsed="0"/>
-    <w:lsdException w:name="Medium List 1 Accent 1" w:semiHidden="0" w:uiPriority="65" w:unhideWhenUsed="0"/>
-    <w:lsdException w:name="Revision" w:unhideWhenUsed="0"/>
-    <w:lsdException w:name="List Paragraph" w:semiHidden="0" w:uiPriority="34" w:unhideWhenUsed="0" w:qFormat="1"/>
-    <w:lsdException w:name="Quote" w:semiHidden="0" w:uiPriority="29" w:unhideWhenUsed="0" w:qFormat="1"/>
-    <w:lsdException w:name="Intense Quote" w:semiHidden="0" w:uiPriority="30" w:unhideWhenUsed="0" w:qFormat="1"/>
-    <w:lsdException w:name="Medium List 2 Accent 1" w:semiHidden="0" w:uiPriority="66" w:unhideWhenUsed="0"/>
-    <w:lsdException w:name="Medium Grid 1 Accent 1" w:semiHidden="0" w:uiPriority="67" w:unhideWhenUsed="0"/>
-    <w:lsdException w:name="Medium Grid 2 Accent 1" w:semiHidden="0" w:uiPriority="68" w:unhideWhenUsed="0"/>
-    <w:lsdException w:name="Medium Grid 3 Accent 1" w:semiHidden="0" w:uiPriority="69" w:unhideWhenUsed="0"/>
-    <w:lsdException w:name="Dark List Accent 1" w:semiHidden="0" w:uiPriority="70" w:unhideWhenUsed="0"/>
-    <w:lsdException w:name="Colorful Shading Accent 1" w:semiHidden="0" w:uiPriority="71" w:unhideWhenUsed="0"/>
-    <w:lsdException w:name="Colorful List Accent 1" w:semiHidden="0" w:uiPriority="72" w:unhideWhenUsed="0"/>
-    <w:lsdException w:name="Colorful Grid Accent 1" w:semiHidden="0" w:uiPriority="73" w:unhideWhenUsed="0"/>
-    <w:lsdException w:name="Light Shading Accent 2" w:semiHidden="0" w:uiPriority="60" w:unhideWhenUsed="0"/>
-    <w:lsdException w:name="Light List Accent 2" w:semiHidden="0" w:uiPriority="61" w:unhideWhenUsed="0"/>
-    <w:lsdException w:name="Light Grid Accent 2" w:semiHidden="0" w:uiPriority="62" w:unhideWhenUsed="0"/>
-    <w:lsdException w:name="Medium Shading 1 Accent 2" w:semiHidden="0" w:uiPriority="63" w:unhideWhenUsed="0"/>
-    <w:lsdException w:name="Medium Shading 2 Accent 2" w:semiHidden="0" w:uiPriority="64" w:unhideWhenUsed="0"/>
-    <w:lsdException w:name="Medium List 1 Accent 2" w:semiHidden="0" w:uiPriority="65" w:unhideWhenUsed="0"/>
-    <w:lsdException w:name="Medium List 2 Accent 2" w:semiHidden="0" w:uiPriority="66" w:unhideWhenUsed="0"/>
-    <w:lsdException w:name="Medium Grid 1 Accent 2" w:semiHidden="0" w:uiPriority="67" w:unhideWhenUsed="0"/>
-    <w:lsdException w:name="Medium Grid 2 Accent 2" w:semiHidden="0" w:uiPriority="68" w:unhideWhenUsed="0"/>
-    <w:lsdException w:name="Medium Grid 3 Accent 2" w:semiHidden="0" w:uiPriority="69" w:unhideWhenUsed="0"/>
-    <w:lsdException w:name="Dark List Accent 2" w:semiHidden="0" w:uiPriority="70" w:unhideWhenUsed="0"/>
-    <w:lsdException w:name="Colorful Shading Accent 2" w:semiHidden="0" w:uiPriority="71" w:unhideWhenUsed="0"/>
-    <w:lsdException w:name="Colorful List Accent 2" w:semiHidden="0" w:uiPriority="72" w:unhideWhenUsed="0"/>
-    <w:lsdException w:name="Colorful Grid Accent 2" w:semiHidden="0" w:uiPriority="73" w:unhideWhenUsed="0"/>
-    <w:lsdException w:name="Light Shading Accent 3" w:semiHidden="0" w:uiPriority="60" w:unhideWhenUsed="0"/>
-    <w:lsdException w:name="Light List Accent 3" w:semiHidden="0" w:uiPriority="61" w:unhideWhenUsed="0"/>
-    <w:lsdException w:name="Light Grid Accent 3" w:semiHidden="0" w:uiPriority="62" w:unhideWhenUsed="0"/>
-    <w:lsdException w:name="Medium Shading 1 Accent 3" w:semiHidden="0" w:uiPriority="63" w:unhideWhenUsed="0"/>
-    <w:lsdException w:name="Medium Shading 2 Accent 3" w:semiHidden="0" w:uiPriority="64" w:unhideWhenUsed="0"/>
-    <w:lsdException w:name="Medium List 1 Accent 3" w:semiHidden="0" w:uiPriority="65" w:unhideWhenUsed="0"/>
-    <w:lsdException w:name="Medium List 2 Accent 3" w:semiHidden="0" w:uiPriority="66" w:unhideWhenUsed="0"/>
-    <w:lsdException w:name="Medium Grid 1 Accent 3" w:semiHidden="0" w:uiPriority="67" w:unhideWhenUsed="0"/>
-    <w:lsdException w:name="Medium Grid 2 Accent 3" w:semiHidden="0" w:uiPriority="68" w:unhideWhenUsed="0"/>
-    <w:lsdException w:name="Medium Grid 3 Accent 3" w:semiHidden="0" w:uiPriority="69" w:unhideWhenUsed="0"/>
-    <w:lsdException w:name="Dark List Accent 3" w:semiHidden="0" w:uiPriority="70" w:unhideWhenUsed="0"/>
-    <w:lsdException w:name="Colorful Shading Accent 3" w:semiHidden="0" w:uiPriority="71" w:unhideWhenUsed="0"/>
-    <w:lsdException w:name="Colorful List Accent 3" w:semiHidden="0" w:uiPriority="72" w:unhideWhenUsed="0"/>
-    <w:lsdException w:name="Colorful Grid Accent 3" w:semiHidden="0" w:uiPriority="73" w:unhideWhenUsed="0"/>
-    <w:lsdException w:name="Light Shading Accent 4" w:semiHidden="0" w:uiPriority="60" w:unhideWhenUsed="0"/>
-    <w:lsdException w:name="Light List Accent 4" w:semiHidden="0" w:uiPriority="61" w:unhideWhenUsed="0"/>
-    <w:lsdException w:name="Light Grid Accent 4" w:semiHidden="0" w:uiPriority="62" w:unhideWhenUsed="0"/>
-    <w:lsdException w:name="Medium Shading 1 Accent 4" w:semiHidden="0" w:uiPriority="63" w:unhideWhenUsed="0"/>
-    <w:lsdException w:name="Medium Shading 2 Accent 4" w:semiHidden="0" w:uiPriority="64" w:unhideWhenUsed="0"/>
-    <w:lsdException w:name="Medium List 1 Accent 4" w:semiHidden="0" w:uiPriority="65" w:unhideWhenUsed="0"/>
-    <w:lsdException w:name="Medium List 2 Accent 4" w:semiHidden="0" w:uiPriority="66" w:unhideWhenUsed="0"/>
-    <w:lsdException w:name="Medium Grid 1 Accent 4" w:semiHidden="0" w:uiPriority="67" w:unhideWhenUsed="0"/>
-    <w:lsdException w:name="Medium Grid 2 Accent 4" w:semiHidden="0" w:uiPriority="68" w:unhideWhenUsed="0"/>
-    <w:lsdException w:name="Medium Grid 3 Accent 4" w:semiHidden="0" w:uiPriority="69" w:unhideWhenUsed="0"/>
-    <w:lsdException w:name="Dark List Accent 4" w:semiHidden="0" w:uiPriority="70" w:unhideWhenUsed="0"/>
-    <w:lsdException w:name="Colorful Shading Accent 4" w:semiHidden="0" w:uiPriority="71" w:unhideWhenUsed="0"/>
-    <w:lsdException w:name="Colorful List Accent 4" w:semiHidden="0" w:uiPriority="72" w:unhideWhenUsed="0"/>
-    <w:lsdException w:name="Colorful Grid Accent 4" w:semiHidden="0" w:uiPriority="73" w:unhideWhenUsed="0"/>
-    <w:lsdException w:name="Light Shading Accent 5" w:semiHidden="0" w:uiPriority="60" w:unhideWhenUsed="0"/>
-    <w:lsdException w:name="Light List Accent 5" w:semiHidden="0" w:uiPriority="61" w:unhideWhenUsed="0"/>
-    <w:lsdException w:name="Light Grid Accent 5" w:semiHidden="0" w:uiPriority="62" w:unhideWhenUsed="0"/>
-    <w:lsdException w:name="Medium Shading 1 Accent 5" w:semiHidden="0" w:uiPriority="63" w:unhideWhenUsed="0"/>
-    <w:lsdException w:name="Medium Shading 2 Accent 5" w:semiHidden="0" w:uiPriority="64" w:unhideWhenUsed="0"/>
-    <w:lsdException w:name="Medium List 1 Accent 5" w:semiHidden="0" w:uiPriority="65" w:unhideWhenUsed="0"/>
-    <w:lsdException w:name="Medium List 2 Accent 5" w:semiHidden="0" w:uiPriority="66" w:unhideWhenUsed="0"/>
-    <w:lsdException w:name="Medium Grid 1 Accent 5" w:semiHidden="0" w:uiPriority="67" w:unhideWhenUsed="0"/>
-    <w:lsdException w:name="Medium Grid 2 Accent 5" w:semiHidden="0" w:uiPriority="68" w:unhideWhenUsed="0"/>
-    <w:lsdException w:name="Medium Grid 3 Accent 5" w:semiHidden="0" w:uiPriority="69" w:unhideWhenUsed="0"/>
-    <w:lsdException w:name="Dark List Accent 5" w:semiHidden="0" w:uiPriority="70" w:unhideWhenUsed="0"/>
-    <w:lsdException w:name="Colorful Shading Accent 5" w:semiHidden="0" w:uiPriority="71" w:unhideWhenUsed="0"/>
-    <w:lsdException w:name="Colorful List Accent 5" w:semiHidden="0" w:uiPriority="72" w:unhideWhenUsed="0"/>
-    <w:lsdException w:name="Colorful Grid Accent 5" w:semiHidden="0" w:uiPriority="73" w:unhideWhenUsed="0"/>
-    <w:lsdException w:name="Light Shading Accent 6" w:semiHidden="0" w:uiPriority="60" w:unhideWhenUsed="0"/>
-    <w:lsdException w:name="Light List Accent 6" w:semiHidden="0" w:uiPriority="61" w:unhideWhenUsed="0"/>
-    <w:lsdException w:name="Light Grid Accent 6" w:semiHidden="0" w:uiPriority="62" w:unhideWhenUsed="0"/>
-    <w:lsdException w:name="Medium Shading 1 Accent 6" w:semiHidden="0" w:uiPriority="63" w:unhideWhenUsed="0"/>
-    <w:lsdException w:name="Medium Shading 2 Accent 6" w:semiHidden="0" w:uiPriority="64" w:unhideWhenUsed="0"/>
-    <w:lsdException w:name="Medium List 1 Accent 6" w:semiHidden="0" w:uiPriority="65" w:unhideWhenUsed="0"/>
-    <w:lsdException w:name="Medium List 2 Accent 6" w:semiHidden="0" w:uiPriority="66" w:unhideWhenUsed="0"/>
-    <w:lsdException w:name="Medium Grid 1 Accent 6" w:semiHidden="0" w:uiPriority="67" w:unhideWhenUsed="0"/>
-    <w:lsdException w:name="Medium Grid 2 Accent 6" w:semiHidden="0" w:uiPriority="68" w:unhideWhenUsed="0"/>
-    <w:lsdException w:name="Medium Grid 3 Accent 6" w:semiHidden="0" w:uiPriority="69" w:unhideWhenUsed="0"/>
-    <w:lsdException w:name="Dark List Accent 6" w:semiHidden="0" w:uiPriority="70" w:unhideWhenUsed="0"/>
-    <w:lsdException w:name="Colorful Shading Accent 6" w:semiHidden="0" w:uiPriority="71" w:unhideWhenUsed="0"/>
-    <w:lsdException w:name="Colorful List Accent 6" w:semiHidden="0" w:uiPriority="72" w:unhideWhenUsed="0"/>
-    <w:lsdException w:name="Colorful Grid Accent 6" w:semiHidden="0" w:uiPriority="73" w:unhideWhenUsed="0"/>
-    <w:lsdException w:name="Subtle Emphasis" w:semiHidden="0" w:uiPriority="19" w:unhideWhenUsed="0" w:qFormat="1"/>
-    <w:lsdException w:name="Intense Emphasis" w:semiHidden="0" w:uiPriority="21" w:unhideWhenUsed="0" w:qFormat="1"/>
-    <w:lsdException w:name="Subtle Reference" w:semiHidden="0" w:uiPriority="31" w:unhideWhenUsed="0" w:qFormat="1"/>
-    <w:lsdException w:name="Intense Reference" w:semiHidden="0" w:uiPriority="32" w:unhideWhenUsed="0" w:qFormat="1"/>
-    <w:lsdException w:name="Book Title" w:semiHidden="0" w:uiPriority="33" w:unhideWhenUsed="0" w:qFormat="1"/>
-    <w:lsdException w:name="Bibliography" w:uiPriority="37"/>
-    <w:lsdException w:name="TOC Heading" w:uiPriority="39" w:qFormat="1"/>
-  </w:latentStyles>
-  <w:style w:type="paragraph" w:default="1" w:styleId="a">
-    <w:name w:val="Normal"/>
-    <w:qFormat/>
-    <w:rsid w:val="00FD7966"/>
-    <w:pPr>
-      <w:widowControl w:val="0"/>
-      <w:jc w:val="both"/>
-    </w:pPr>
-    <w:rPr>
-      <w:kern w:val="2"/>
-      <w:sz w:val="21"/>
-      <w:szCs w:val="22"/>
-    </w:rPr>
-  </w:style>
-  <w:style w:type="paragraph" w:styleId="2">
-    <w:name w:val="heading 2"/>
-    <w:basedOn w:val="a"/>
-    <w:next w:val="a"/>
-    <w:link w:val="2Char"/>
-    <w:unhideWhenUsed/>
-    <w:qFormat/>
-    <w:locked/>
-    <w:rsid w:val="009D100D"/>
-    <w:pPr>
-      <w:keepNext/>
-      <w:keepLines/>
-      <w:spacing w:before="260" w:after="260" w:line="416" w:lineRule="auto"/>
-      <w:outlineLvl w:val="1"/>
-    </w:pPr>
-    <w:rPr>
-      <w:rFonts w:ascii="Cambria" w:hAnsi="Cambria"/>
-      <w:b/>
-      <w:bCs/>
-      <w:sz w:val="32"/>
-      <w:szCs w:val="32"/>
-    </w:rPr>
-  </w:style>
-  <w:style w:type="character" w:default="1" w:styleId="a0">
-    <w:name w:val="Default Paragraph Font"/>
-    <w:uiPriority w:val="1"/>
-    <w:semiHidden/>
-    <w:unhideWhenUsed/>
-  </w:style>
-  <w:style w:type="table" w:default="1" w:styleId="a1">
-    <w:name w:val="Normal Table"/>
-    <w:uiPriority w:val="99"/>
-    <w:semiHidden/>
-    <w:unhideWhenUsed/>
-    <w:tblPr>
-      <w:tblInd w:w="0" w:type="dxa"/>
-      <w:tblCellMar>
-        <w:top w:w="0" w:type="dxa"/>
-        <w:left w:w="108" w:type="dxa"/>
-        <w:bottom w:w="0" w:type="dxa"/>
-        <w:right w:w="108" w:type="dxa"/>
-      </w:tblCellMar>
-    </w:tblPr>
-  </w:style>
-  <w:style w:type="numbering" w:default="1" w:styleId="a2">
-    <w:name w:val="No List"/>
-    <w:uiPriority w:val="99"/>
-    <w:semiHidden/>
-    <w:unhideWhenUsed/>
-  </w:style>
-  <w:style w:type="paragraph" w:styleId="a3">
-    <w:name w:val="header"/>
-    <w:basedOn w:val="a"/>
-    <w:link w:val="Char"/>
-    <w:uiPriority w:val="99"/>
-    <w:rsid w:val="00B65F8E"/>
-    <w:pPr>
-      <w:pBdr>
-        <w:bottom w:val="single" w:sz="6" w:space="1" w:color="auto"/>
-      </w:pBdr>
-      <w:tabs>
-        <w:tab w:val="center" w:pos="4153"/>
-        <w:tab w:val="right" w:pos="8306"/>
-      </w:tabs>
-      <w:snapToGrid w:val="0"/>
-      <w:jc w:val="center"/>
-    </w:pPr>
-    <w:rPr>
-      <w:sz w:val="18"/>
-      <w:szCs w:val="18"/>
-    </w:rPr>
-  </w:style>
-  <w:style w:type="character" w:customStyle="1" w:styleId="Char">
-    <w:name w:val="页眉 Char"/>
-    <w:link w:val="a3"/>
-    <w:uiPriority w:val="99"/>
-    <w:locked/>
-    <w:rsid w:val="00B65F8E"/>
-    <w:rPr>
-      <w:rFonts w:cs="Times New Roman"/>
-      <w:sz w:val="18"/>
-      <w:szCs w:val="18"/>
-    </w:rPr>
-  </w:style>
-  <w:style w:type="paragraph" w:styleId="a4">
-    <w:name w:val="footer"/>
-    <w:basedOn w:val="a"/>
-    <w:link w:val="Char0"/>
-    <w:uiPriority w:val="99"/>
-    <w:rsid w:val="00B65F8E"/>
-    <w:pPr>
-      <w:tabs>
-        <w:tab w:val="center" w:pos="4153"/>
-        <w:tab w:val="right" w:pos="8306"/>
-      </w:tabs>
-      <w:snapToGrid w:val="0"/>
-      <w:jc w:val="left"/>
-    </w:pPr>
-    <w:rPr>
-      <w:sz w:val="18"/>
-      <w:szCs w:val="18"/>
-    </w:rPr>
-  </w:style>
-  <w:style w:type="character" w:customStyle="1" w:styleId="Char0">
-    <w:name w:val="页脚 Char"/>
-    <w:link w:val="a4"/>
-    <w:uiPriority w:val="99"/>
-    <w:locked/>
-    <w:rsid w:val="00B65F8E"/>
-    <w:rPr>
-      <w:rFonts w:cs="Times New Roman"/>
-      <w:sz w:val="18"/>
-      <w:szCs w:val="18"/>
-    </w:rPr>
-  </w:style>
-  <w:style w:type="paragraph" w:styleId="a5">
-    <w:name w:val="Balloon Text"/>
-    <w:basedOn w:val="a"/>
-    <w:link w:val="Char1"/>
-    <w:uiPriority w:val="99"/>
-    <w:semiHidden/>
-    <w:rsid w:val="00B65F8E"/>
-    <w:rPr>
-      <w:sz w:val="18"/>
-      <w:szCs w:val="18"/>
-    </w:rPr>
-  </w:style>
-  <w:style w:type="character" w:customStyle="1" w:styleId="Char1">
-    <w:name w:val="批注框文本 Char"/>
-    <w:link w:val="a5"/>
-    <w:uiPriority w:val="99"/>
-    <w:semiHidden/>
-    <w:locked/>
-    <w:rsid w:val="00B65F8E"/>
-    <w:rPr>
-      <w:rFonts w:cs="Times New Roman"/>
-      <w:sz w:val="18"/>
-      <w:szCs w:val="18"/>
-    </w:rPr>
-  </w:style>
-  <w:style w:type="paragraph" w:styleId="a6">
-    <w:name w:val="No Spacing"/>
-    <w:link w:val="Char2"/>
-    <w:uiPriority w:val="99"/>
-    <w:qFormat/>
-    <w:rsid w:val="00BC6131"/>
-    <w:rPr>
-      <w:sz w:val="22"/>
-      <w:szCs w:val="22"/>
-    </w:rPr>
-  </w:style>
-  <w:style w:type="character" w:customStyle="1" w:styleId="Char2">
-    <w:name w:val="无间隔 Char"/>
-    <w:link w:val="a6"/>
-    <w:uiPriority w:val="99"/>
-    <w:locked/>
-    <w:rsid w:val="00BC6131"/>
-    <w:rPr>
-      <w:rFonts w:cs="Times New Roman"/>
-      <w:sz w:val="22"/>
-      <w:szCs w:val="22"/>
-      <w:lang w:val="en-US" w:eastAsia="zh-CN" w:bidi="ar-SA"/>
-    </w:rPr>
-  </w:style>
-  <w:style w:type="character" w:customStyle="1" w:styleId="2Char">
-    <w:name w:val="标题 2 Char"/>
-    <w:link w:val="2"/>
-    <w:rsid w:val="009D100D"/>
-    <w:rPr>
-      <w:rFonts w:ascii="Cambria" w:eastAsia="宋体" w:hAnsi="Cambria" w:cs="Times New Roman"/>
-      <w:b/>
-      <w:bCs/>
-      <w:sz w:val="32"/>
-      <w:szCs w:val="32"/>
-    </w:rPr>
-  </w:style>
-  <w:style w:type="table" w:styleId="a7">
-    <w:name w:val="Table Grid"/>
-    <w:basedOn w:val="a1"/>
-    <w:uiPriority w:val="59"/>
-    <w:locked/>
-    <w:rsid w:val="003818DC"/>
-    <w:tblPr>
-      <w:tblInd w:w="0" w:type="dxa"/>
-      <w:tblBorders>
-        <w:top w:val="single" w:sz="4" w:space="0" w:color="auto"/>
-        <w:left w:val="single" w:sz="4" w:space="0" w:color="auto"/>
-        <w:bottom w:val="single" w:sz="4" w:space="0" w:color="auto"/>
-        <w:right w:val="single" w:sz="4" w:space="0" w:color="auto"/>
-        <w:insideH w:val="single" w:sz="4" w:space="0" w:color="auto"/>
-        <w:insideV w:val="single" w:sz="4" w:space="0" w:color="auto"/>
-      </w:tblBorders>
-      <w:tblCellMar>
-        <w:top w:w="0" w:type="dxa"/>
-        <w:left w:w="108" w:type="dxa"/>
-        <w:bottom w:w="0" w:type="dxa"/>
-        <w:right w:w="108" w:type="dxa"/>
-      </w:tblCellMar>
-    </w:tblPr>
-  </w:style>
-  <w:style w:type="character" w:styleId="a8">
-    <w:name w:val="Hyperlink"/>
-    <w:basedOn w:val="a0"/>
-    <w:uiPriority w:val="99"/>
-    <w:unhideWhenUsed/>
-    <w:rsid w:val="009550C6"/>
-    <w:rPr>
-      <w:color w:val="0000FF"/>
-      <w:u w:val="single"/>
-    </w:rPr>
-  </w:style>
-  <w:style w:type="table" w:styleId="-5">
-    <w:name w:val="Light List Accent 5"/>
-    <w:basedOn w:val="a1"/>
-    <w:uiPriority w:val="61"/>
-    <w:rsid w:val="009550C6"/>
-    <w:rPr>
-      <w:rFonts w:asciiTheme="minorHAnsi" w:eastAsia="微软雅黑" w:hAnsiTheme="minorHAnsi" w:cstheme="minorBidi"/>
-      <w:sz w:val="22"/>
-      <w:szCs w:val="22"/>
-    </w:rPr>
-    <w:tblPr>
-      <w:tblStyleRowBandSize w:val="1"/>
-      <w:tblStyleColBandSize w:val="1"/>
-      <w:tblInd w:w="0" w:type="dxa"/>
-      <w:tblBorders>
-        <w:top w:val="single" w:sz="8" w:space="0" w:color="4BACC6" w:themeColor="accent5"/>
-        <w:left w:val="single" w:sz="8" w:space="0" w:color="4BACC6" w:themeColor="accent5"/>
-        <w:bottom w:val="single" w:sz="8" w:space="0" w:color="4BACC6" w:themeColor="accent5"/>
-        <w:right w:val="single" w:sz="8" w:space="0" w:color="4BACC6" w:themeColor="accent5"/>
-      </w:tblBorders>
-      <w:tblCellMar>
-        <w:top w:w="0" w:type="dxa"/>
-        <w:left w:w="108" w:type="dxa"/>
-        <w:bottom w:w="0" w:type="dxa"/>
-        <w:right w:w="108" w:type="dxa"/>
-      </w:tblCellMar>
-    </w:tblPr>
-    <w:tblStylePr w:type="firstRow">
-      <w:pPr>
-        <w:spacing w:before="0" w:after="0" w:line="240" w:lineRule="auto"/>
-      </w:pPr>
-      <w:rPr>
-        <w:b/>
-        <w:bCs/>
-        <w:color w:val="FFFFFF" w:themeColor="background1"/>
-      </w:rPr>
-      <w:tblPr/>
-      <w:tcPr>
-        <w:shd w:val="clear" w:color="auto" w:fill="4BACC6" w:themeFill="accent5"/>
-      </w:tcPr>
-    </w:tblStylePr>
-    <w:tblStylePr w:type="lastRow">
-      <w:pPr>
-        <w:spacing w:before="0" w:after="0" w:line="240" w:lineRule="auto"/>
-      </w:pPr>
-      <w:rPr>
-        <w:b/>
-        <w:bCs/>
-      </w:rPr>
-      <w:tblPr/>
-      <w:tcPr>
-        <w:tcBorders>
-          <w:top w:val="double" w:sz="6" w:space="0" w:color="4BACC6" w:themeColor="accent5"/>
-          <w:left w:val="single" w:sz="8" w:space="0" w:color="4BACC6" w:themeColor="accent5"/>
-          <w:bottom w:val="single" w:sz="8" w:space="0" w:color="4BACC6" w:themeColor="accent5"/>
-          <w:right w:val="single" w:sz="8" w:space="0" w:color="4BACC6" w:themeColor="accent5"/>
-        </w:tcBorders>
-      </w:tcPr>
-    </w:tblStylePr>
-    <w:tblStylePr w:type="firstCol">
-      <w:rPr>
-        <w:b/>
-        <w:bCs/>
-      </w:rPr>
-    </w:tblStylePr>
-    <w:tblStylePr w:type="lastCol">
-      <w:rPr>
-        <w:b/>
-        <w:bCs/>
-      </w:rPr>
-    </w:tblStylePr>
-    <w:tblStylePr w:type="band1Vert">
-      <w:tblPr/>
-      <w:tcPr>
-        <w:tcBorders>
-          <w:top w:val="single" w:sz="8" w:space="0" w:color="4BACC6" w:themeColor="accent5"/>
-          <w:left w:val="single" w:sz="8" w:space="0" w:color="4BACC6" w:themeColor="accent5"/>
-          <w:bottom w:val="single" w:sz="8" w:space="0" w:color="4BACC6" w:themeColor="accent5"/>
-          <w:right w:val="single" w:sz="8" w:space="0" w:color="4BACC6" w:themeColor="accent5"/>
-        </w:tcBorders>
-      </w:tcPr>
-    </w:tblStylePr>
-    <w:tblStylePr w:type="band1Horz">
-      <w:tblPr/>
-      <w:tcPr>
-        <w:tcBorders>
-          <w:top w:val="single" w:sz="8" w:space="0" w:color="4BACC6" w:themeColor="accent5"/>
-          <w:left w:val="single" w:sz="8" w:space="0" w:color="4BACC6" w:themeColor="accent5"/>
-          <w:bottom w:val="single" w:sz="8" w:space="0" w:color="4BACC6" w:themeColor="accent5"/>
-          <w:right w:val="single" w:sz="8" w:space="0" w:color="4BACC6" w:themeColor="accent5"/>
-        </w:tcBorders>
-      </w:tcPr>
-    </w:tblStylePr>
-  </w:style>
-  <w:style w:type="paragraph" w:styleId="a9">
-    <w:name w:val="List Paragraph"/>
-    <w:basedOn w:val="a"/>
-    <w:uiPriority w:val="34"/>
-    <w:qFormat/>
-    <w:rsid w:val="003A69F1"/>
-    <w:pPr>
-      <w:ind w:firstLineChars="200" w:firstLine="420"/>
-    </w:pPr>
-    <w:rPr>
-      <w:rFonts w:asciiTheme="minorHAnsi" w:eastAsiaTheme="minorEastAsia" w:hAnsiTheme="minorHAnsi" w:cstheme="minorBidi"/>
-    </w:rPr>
-  </w:style>
-  <w:style w:type="character" w:styleId="aa">
-    <w:name w:val="page number"/>
-    <w:basedOn w:val="a0"/>
-    <w:uiPriority w:val="99"/>
-    <w:unhideWhenUsed/>
-    <w:rsid w:val="001761E6"/>
-  </w:style>
-  <w:style w:type="paragraph" w:styleId="ab">
-    <w:name w:val="Date"/>
-    <w:basedOn w:val="a"/>
-    <w:next w:val="a"/>
-    <w:link w:val="Char3"/>
-    <w:uiPriority w:val="99"/>
-    <w:semiHidden/>
-    <w:unhideWhenUsed/>
-    <w:rsid w:val="005F06D9"/>
-    <w:pPr>
-      <w:ind w:leftChars="2500" w:left="100"/>
-    </w:pPr>
-  </w:style>
-  <w:style w:type="character" w:customStyle="1" w:styleId="Char3">
-    <w:name w:val="日期 Char"/>
-    <w:basedOn w:val="a0"/>
-    <w:link w:val="ab"/>
-    <w:uiPriority w:val="99"/>
-    <w:semiHidden/>
-    <w:rsid w:val="005F06D9"/>
-    <w:rPr>
-      <w:kern w:val="2"/>
-      <w:sz w:val="21"/>
-      <w:szCs w:val="22"/>
-    </w:rPr>
-  </w:style>
-  <w:style w:type="paragraph" w:styleId="ac">
-    <w:name w:val="Normal (Web)"/>
-    <w:basedOn w:val="a"/>
-    <w:uiPriority w:val="99"/>
-    <w:unhideWhenUsed/>
-    <w:rsid w:val="005F06D9"/>
-    <w:pPr>
-      <w:widowControl/>
-      <w:spacing w:before="100" w:beforeAutospacing="1" w:after="100" w:afterAutospacing="1"/>
-      <w:jc w:val="left"/>
-    </w:pPr>
-    <w:rPr>
-      <w:rFonts w:ascii="宋体" w:hAnsi="宋体" w:cs="宋体"/>
-      <w:kern w:val="0"/>
-      <w:sz w:val="24"/>
-      <w:szCs w:val="24"/>
-    </w:rPr>
-  </w:style>
-</w:styles>
-</file>
-
 <file path=word/theme/theme1.xml><?xml version="1.0" encoding="utf-8"?>
 <a:theme xmlns:a="http://schemas.openxmlformats.org/drawingml/2006/main" name="Office Theme">
   <a:themeElements>

</xml_diff>